<commit_message>
Changes on the Documentation
</commit_message>
<xml_diff>
--- a/Λειτουργικά-Συστήματα-Project-1.docx
+++ b/Λειτουργικά-Συστήματα-Project-1.docx
@@ -104,43 +104,7 @@
           <w:szCs w:val="24"/>
           <w:lang w:val="el-GR"/>
         </w:rPr>
-        <w:t xml:space="preserve">Όνομα : </w:t>
-      </w:r>
-      <w:proofErr w:type="spellStart"/>
-      <w:r>
-        <w:rPr>
-          <w:sz w:val="24"/>
-          <w:szCs w:val="24"/>
-          <w:lang w:val="el-GR"/>
-        </w:rPr>
-        <w:t>Αγγουρά</w:t>
-      </w:r>
-      <w:proofErr w:type="spellEnd"/>
-      <w:r>
-        <w:rPr>
-          <w:sz w:val="24"/>
-          <w:szCs w:val="24"/>
-          <w:lang w:val="el-GR"/>
-        </w:rPr>
-        <w:t xml:space="preserve"> </w:t>
-      </w:r>
-      <w:proofErr w:type="spellStart"/>
-      <w:r>
-        <w:rPr>
-          <w:sz w:val="24"/>
-          <w:szCs w:val="24"/>
-          <w:lang w:val="el-GR"/>
-        </w:rPr>
-        <w:t>Ρουμπίνη</w:t>
-      </w:r>
-      <w:proofErr w:type="spellEnd"/>
-      <w:r>
-        <w:rPr>
-          <w:sz w:val="24"/>
-          <w:szCs w:val="24"/>
-          <w:lang w:val="el-GR"/>
-        </w:rPr>
-        <w:t xml:space="preserve"> Μαρία</w:t>
+        <w:t>Όνομα : Αγγουρά Ρουμπίνη Μαρία</w:t>
       </w:r>
     </w:p>
     <w:p>
@@ -223,18 +187,8 @@
           <w:szCs w:val="24"/>
           <w:lang w:val="el-GR"/>
         </w:rPr>
-        <w:t xml:space="preserve">Όνομα : Παυλόπουλος </w:t>
-      </w:r>
-      <w:proofErr w:type="spellStart"/>
-      <w:r>
-        <w:rPr>
-          <w:sz w:val="24"/>
-          <w:szCs w:val="24"/>
-          <w:lang w:val="el-GR"/>
-        </w:rPr>
-        <w:t>Ιάσονας</w:t>
-      </w:r>
-      <w:proofErr w:type="spellEnd"/>
+        <w:t>Όνομα : Παυλόπουλος Ιάσονας</w:t>
+      </w:r>
     </w:p>
     <w:p>
       <w:pPr>
@@ -687,56 +641,31 @@
       </w:pPr>
       <w:r>
         <w:rPr>
-          <w:sz w:val="24"/>
-          <w:szCs w:val="24"/>
-          <w:lang w:val="el-GR"/>
-        </w:rPr>
-        <w:t>α</w:t>
-      </w:r>
-      <w:r>
-        <w:rPr>
-          <w:sz w:val="24"/>
-          <w:szCs w:val="24"/>
-          <w:lang w:val="el-GR"/>
-        </w:rPr>
-        <w:t>)</w:t>
-      </w:r>
-    </w:p>
-    <w:p>
-      <w:pPr>
-        <w:rPr>
-          <w:sz w:val="24"/>
-          <w:szCs w:val="24"/>
-          <w:lang w:val="el-GR"/>
-        </w:rPr>
-      </w:pPr>
-      <w:r>
-        <w:rPr>
           <w:noProof/>
           <w:sz w:val="24"/>
           <w:szCs w:val="24"/>
         </w:rPr>
         <w:drawing>
-          <wp:anchor distT="0" distB="0" distL="114300" distR="114300" simplePos="0" relativeHeight="251658240" behindDoc="1" locked="0" layoutInCell="1" allowOverlap="1" wp14:anchorId="41C19DBC" wp14:editId="3622A9D5">
+          <wp:anchor distT="0" distB="0" distL="114300" distR="114300" simplePos="0" relativeHeight="251659264" behindDoc="1" locked="0" layoutInCell="1" allowOverlap="1" wp14:anchorId="0720D5B7" wp14:editId="20AA8050">
             <wp:simplePos x="0" y="0"/>
             <wp:positionH relativeFrom="margin">
               <wp:align>left</wp:align>
             </wp:positionH>
             <wp:positionV relativeFrom="paragraph">
-              <wp:posOffset>5080</wp:posOffset>
+              <wp:posOffset>238760</wp:posOffset>
             </wp:positionV>
-            <wp:extent cx="2324100" cy="4962525"/>
-            <wp:effectExtent l="0" t="0" r="0" b="9525"/>
+            <wp:extent cx="2345106" cy="4996815"/>
+            <wp:effectExtent l="0" t="0" r="0" b="0"/>
             <wp:wrapTight wrapText="bothSides">
               <wp:wrapPolygon edited="0">
                 <wp:start x="0" y="0"/>
-                <wp:lineTo x="0" y="21559"/>
-                <wp:lineTo x="21423" y="21559"/>
-                <wp:lineTo x="21423" y="0"/>
+                <wp:lineTo x="0" y="21493"/>
+                <wp:lineTo x="21407" y="21493"/>
+                <wp:lineTo x="21407" y="0"/>
                 <wp:lineTo x="0" y="0"/>
               </wp:wrapPolygon>
             </wp:wrapTight>
-            <wp:docPr id="25" name="Εικόνα 25"/>
+            <wp:docPr id="26" name="Εικόνα 26" descr="Εικόνα που περιέχει κείμενο, ρολόι&#10;&#10;Περιγραφή που δημιουργήθηκε αυτόματα"/>
             <wp:cNvGraphicFramePr>
               <a:graphicFrameLocks xmlns:a="http://schemas.openxmlformats.org/drawingml/2006/main" noChangeAspect="1"/>
             </wp:cNvGraphicFramePr>
@@ -744,7 +673,7 @@
               <a:graphicData uri="http://schemas.openxmlformats.org/drawingml/2006/picture">
                 <pic:pic xmlns:pic="http://schemas.openxmlformats.org/drawingml/2006/picture">
                   <pic:nvPicPr>
-                    <pic:cNvPr id="25" name="Εικόνα 25"/>
+                    <pic:cNvPr id="26" name="Εικόνα 26" descr="Εικόνα που περιέχει κείμενο, ρολόι&#10;&#10;Περιγραφή που δημιουργήθηκε αυτόματα"/>
                     <pic:cNvPicPr/>
                   </pic:nvPicPr>
                   <pic:blipFill>
@@ -762,7 +691,7 @@
                   <pic:spPr>
                     <a:xfrm>
                       <a:off x="0" y="0"/>
-                      <a:ext cx="2324100" cy="4962525"/>
+                      <a:ext cx="2345106" cy="4996815"/>
                     </a:xfrm>
                     <a:prstGeom prst="rect">
                       <a:avLst/>
@@ -780,8 +709,25 @@
           <w:szCs w:val="24"/>
           <w:lang w:val="el-GR"/>
         </w:rPr>
-        <w:t xml:space="preserve"> </w:t>
-      </w:r>
+        <w:t>α</w:t>
+      </w:r>
+      <w:r>
+        <w:rPr>
+          <w:sz w:val="24"/>
+          <w:szCs w:val="24"/>
+          <w:lang w:val="el-GR"/>
+        </w:rPr>
+        <w:t>)</w:t>
+      </w:r>
+    </w:p>
+    <w:p>
+      <w:pPr>
+        <w:rPr>
+          <w:sz w:val="24"/>
+          <w:szCs w:val="24"/>
+          <w:lang w:val="el-GR"/>
+        </w:rPr>
+      </w:pPr>
       <w:r>
         <w:rPr>
           <w:sz w:val="24"/>
@@ -1968,7 +1914,6 @@
         </w:rPr>
         <w:t>Την χρονική στιγμή 2 σταματάμε την εκτέλεση της Β, καθώς φτάνει η διεργασία Γ. Και πρέπει να συγκρίνουμε με αυτήν τον εναπομείναντα χρόνο της Β, για να δούμε ποια θα συνεχίσει να εκτελείται. Παρατηρούμε πως στην Β απομένουν 2</w:t>
       </w:r>
-      <w:proofErr w:type="spellStart"/>
       <w:r>
         <w:rPr>
           <w:sz w:val="24"/>
@@ -1976,7 +1921,6 @@
         </w:rPr>
         <w:t>ms</w:t>
       </w:r>
-      <w:proofErr w:type="spellEnd"/>
       <w:r>
         <w:rPr>
           <w:sz w:val="24"/>
@@ -1985,7 +1929,6 @@
         </w:rPr>
         <w:t>, ενώ στην Γ μόνο 1</w:t>
       </w:r>
-      <w:proofErr w:type="spellStart"/>
       <w:r>
         <w:rPr>
           <w:sz w:val="24"/>
@@ -1993,7 +1936,6 @@
         </w:rPr>
         <w:t>ms</w:t>
       </w:r>
-      <w:proofErr w:type="spellEnd"/>
       <w:r>
         <w:rPr>
           <w:sz w:val="24"/>
@@ -2130,7 +2072,6 @@
         <w:lastRenderedPageBreak/>
         <w:t>Η εκτέλεση της θα διακοπεί μετά από 1</w:t>
       </w:r>
-      <w:proofErr w:type="spellStart"/>
       <w:r>
         <w:rPr>
           <w:sz w:val="24"/>
@@ -2138,7 +2079,6 @@
         </w:rPr>
         <w:t>ms</w:t>
       </w:r>
-      <w:proofErr w:type="spellEnd"/>
       <w:r>
         <w:rPr>
           <w:sz w:val="24"/>
@@ -2533,27 +2473,7 @@
           <w:u w:val="single"/>
           <w:lang w:val="el-GR"/>
         </w:rPr>
-        <w:t xml:space="preserve">) με </w:t>
-      </w:r>
-      <w:proofErr w:type="spellStart"/>
-      <w:r>
-        <w:rPr>
-          <w:sz w:val="24"/>
-          <w:szCs w:val="24"/>
-          <w:u w:val="single"/>
-          <w:lang w:val="el-GR"/>
-        </w:rPr>
-        <w:t>κβάντο</w:t>
-      </w:r>
-      <w:proofErr w:type="spellEnd"/>
-      <w:r>
-        <w:rPr>
-          <w:sz w:val="24"/>
-          <w:szCs w:val="24"/>
-          <w:u w:val="single"/>
-          <w:lang w:val="el-GR"/>
-        </w:rPr>
-        <w:t xml:space="preserve"> χρόνου 2 χρονικές μονάδες</w:t>
+        <w:t>) με κβάντο χρόνου 2 χρονικές μονάδες</w:t>
       </w:r>
     </w:p>
     <w:p>
@@ -2602,25 +2522,7 @@
           <w:szCs w:val="24"/>
           <w:lang w:val="el-GR"/>
         </w:rPr>
-        <w:t xml:space="preserve"> η κάθε διεργασία που επιλέγεται για εκτέλεση μπορεί να εκτελεστεί μόνο για 2 χρονικές μονάδες. Έπειτα πηγαίνει τελευταία στην ουρά προτεραιότητας και </w:t>
-      </w:r>
-      <w:proofErr w:type="spellStart"/>
-      <w:r>
-        <w:rPr>
-          <w:sz w:val="24"/>
-          <w:szCs w:val="24"/>
-          <w:lang w:val="el-GR"/>
-        </w:rPr>
-        <w:t>ξαναυλοποιείται</w:t>
-      </w:r>
-      <w:proofErr w:type="spellEnd"/>
-      <w:r>
-        <w:rPr>
-          <w:sz w:val="24"/>
-          <w:szCs w:val="24"/>
-          <w:lang w:val="el-GR"/>
-        </w:rPr>
-        <w:t xml:space="preserve"> για 2 χρονικές μονάδες όταν ξαναέρθει η σειρά της.</w:t>
+        <w:t xml:space="preserve"> η κάθε διεργασία που επιλέγεται για εκτέλεση μπορεί να εκτελεστεί μόνο για 2 χρονικές μονάδες. Έπειτα πηγαίνει τελευταία στην ουρά προτεραιότητας και ξαναυλοποιείται για 2 χρονικές μονάδες όταν ξαναέρθει η σειρά της.</w:t>
       </w:r>
     </w:p>
     <w:p>
@@ -2709,7 +2611,6 @@
         </w:rPr>
         <w:t>, θα αρχίσει πρώτα την εκτέλεση της η Α. Θα εκτελεστεί για 2</w:t>
       </w:r>
-      <w:proofErr w:type="spellStart"/>
       <w:r>
         <w:rPr>
           <w:sz w:val="24"/>
@@ -2717,7 +2618,6 @@
         </w:rPr>
         <w:t>ms</w:t>
       </w:r>
-      <w:proofErr w:type="spellEnd"/>
       <w:r>
         <w:rPr>
           <w:sz w:val="24"/>
@@ -2817,7 +2717,6 @@
         </w:rPr>
         <w:t>Έπειτα θα ξεκινήσει για 2</w:t>
       </w:r>
-      <w:proofErr w:type="spellStart"/>
       <w:r>
         <w:rPr>
           <w:sz w:val="24"/>
@@ -2825,7 +2724,6 @@
         </w:rPr>
         <w:t>ms</w:t>
       </w:r>
-      <w:proofErr w:type="spellEnd"/>
       <w:r>
         <w:rPr>
           <w:sz w:val="24"/>
@@ -2962,7 +2860,6 @@
         </w:rPr>
         <w:t>Επόμενη στην σειρά για εκτέλεση λοιπόν είναι η διεργασία Γ. Η διεργασία Γ θα εκτελεστεί μόνο για 1</w:t>
       </w:r>
-      <w:proofErr w:type="spellStart"/>
       <w:r>
         <w:rPr>
           <w:sz w:val="24"/>
@@ -2970,7 +2867,6 @@
         </w:rPr>
         <w:t>ms</w:t>
       </w:r>
-      <w:proofErr w:type="spellEnd"/>
       <w:r>
         <w:rPr>
           <w:sz w:val="24"/>
@@ -2998,7 +2894,6 @@
         </w:rPr>
         <w:t>Άρα την χρονική στιγμή 5</w:t>
       </w:r>
-      <w:proofErr w:type="spellStart"/>
       <w:r>
         <w:rPr>
           <w:sz w:val="24"/>
@@ -3006,7 +2901,6 @@
         </w:rPr>
         <w:t>ms</w:t>
       </w:r>
-      <w:proofErr w:type="spellEnd"/>
       <w:r>
         <w:rPr>
           <w:sz w:val="24"/>
@@ -3124,7 +3018,6 @@
         </w:rPr>
         <w:t>Έπειτα, είναι η σειρά της διεργασίας Α να εκτελεστεί. Θα εκτελεστεί για 2</w:t>
       </w:r>
-      <w:proofErr w:type="spellStart"/>
       <w:r>
         <w:rPr>
           <w:sz w:val="24"/>
@@ -3132,7 +3025,6 @@
         </w:rPr>
         <w:t>ms</w:t>
       </w:r>
-      <w:proofErr w:type="spellEnd"/>
       <w:r>
         <w:rPr>
           <w:sz w:val="24"/>
@@ -3568,7 +3460,6 @@
           <w:lang w:val="el-GR"/>
         </w:rPr>
       </w:pPr>
-      <w:proofErr w:type="spellStart"/>
       <w:r>
         <w:rPr>
           <w:sz w:val="24"/>
@@ -3576,7 +3467,6 @@
         </w:rPr>
         <w:t>tcpu</w:t>
       </w:r>
-      <w:proofErr w:type="spellEnd"/>
       <w:r>
         <w:rPr>
           <w:sz w:val="24"/>
@@ -3687,23 +3577,13 @@
           <w:docGrid w:linePitch="360"/>
         </w:sectPr>
       </w:pPr>
-      <w:proofErr w:type="spellStart"/>
-      <w:r>
-        <w:rPr>
-          <w:sz w:val="24"/>
-          <w:szCs w:val="24"/>
-          <w:lang w:val="el-GR"/>
-        </w:rPr>
-        <w:t>ΜΧΑπ</w:t>
-      </w:r>
-      <w:proofErr w:type="spellEnd"/>
-      <w:r>
-        <w:rPr>
-          <w:sz w:val="24"/>
-          <w:szCs w:val="24"/>
-          <w:lang w:val="el-GR"/>
-        </w:rPr>
-        <w:t xml:space="preserve"> = Μέσος Χρόνος Απόκρισης</w:t>
+      <w:r>
+        <w:rPr>
+          <w:sz w:val="24"/>
+          <w:szCs w:val="24"/>
+          <w:lang w:val="el-GR"/>
+        </w:rPr>
+        <w:t>ΜΧΑπ = Μέσος Χρόνος Απόκρισης</w:t>
       </w:r>
     </w:p>
     <w:p>
@@ -3950,7 +3830,6 @@
         </w:rPr>
         <w:t xml:space="preserve">1 – </w:t>
       </w:r>
-      <w:proofErr w:type="spellStart"/>
       <w:r>
         <w:rPr>
           <w:sz w:val="24"/>
@@ -3958,7 +3837,6 @@
         </w:rPr>
         <w:t>tcpu</w:t>
       </w:r>
-      <w:proofErr w:type="spellEnd"/>
       <w:r>
         <w:rPr>
           <w:sz w:val="24"/>
@@ -3967,7 +3845,6 @@
         </w:rPr>
         <w:t xml:space="preserve"> = 6 – 0 – 6 = 0</w:t>
       </w:r>
-      <w:proofErr w:type="spellStart"/>
       <w:r>
         <w:rPr>
           <w:sz w:val="24"/>
@@ -3975,7 +3852,6 @@
         </w:rPr>
         <w:t>ms</w:t>
       </w:r>
-      <w:proofErr w:type="spellEnd"/>
       <w:r>
         <w:rPr>
           <w:sz w:val="24"/>
@@ -4006,23 +3882,7 @@
           <w:sz w:val="24"/>
           <w:szCs w:val="24"/>
         </w:rPr>
-        <w:t xml:space="preserve">(B) = t2 – t1 – </w:t>
-      </w:r>
-      <w:proofErr w:type="spellStart"/>
-      <w:r>
-        <w:rPr>
-          <w:sz w:val="24"/>
-          <w:szCs w:val="24"/>
-        </w:rPr>
-        <w:t>tcpu</w:t>
-      </w:r>
-      <w:proofErr w:type="spellEnd"/>
-      <w:r>
-        <w:rPr>
-          <w:sz w:val="24"/>
-          <w:szCs w:val="24"/>
-        </w:rPr>
-        <w:t xml:space="preserve"> = 10 – 0 – 4 = 6ms</w:t>
+        <w:t>(B) = t2 – t1 – tcpu = 10 – 0 – 4 = 6ms</w:t>
       </w:r>
       <w:r>
         <w:rPr>
@@ -4068,23 +3928,7 @@
           <w:sz w:val="24"/>
           <w:szCs w:val="24"/>
         </w:rPr>
-        <w:t xml:space="preserve">) = t2 – t1 – </w:t>
-      </w:r>
-      <w:proofErr w:type="spellStart"/>
-      <w:r>
-        <w:rPr>
-          <w:sz w:val="24"/>
-          <w:szCs w:val="24"/>
-        </w:rPr>
-        <w:t>tcpu</w:t>
-      </w:r>
-      <w:proofErr w:type="spellEnd"/>
-      <w:r>
-        <w:rPr>
-          <w:sz w:val="24"/>
-          <w:szCs w:val="24"/>
-        </w:rPr>
-        <w:t xml:space="preserve"> = 11 – 2 – 1 = 8ms</w:t>
+        <w:t>) = t2 – t1 – tcpu = 11 – 2 – 1 = 8ms</w:t>
       </w:r>
       <w:r>
         <w:rPr>
@@ -4130,23 +3974,7 @@
           <w:sz w:val="24"/>
           <w:szCs w:val="24"/>
         </w:rPr>
-        <w:t xml:space="preserve">) = t2 – t1 – </w:t>
-      </w:r>
-      <w:proofErr w:type="spellStart"/>
-      <w:r>
-        <w:rPr>
-          <w:sz w:val="24"/>
-          <w:szCs w:val="24"/>
-        </w:rPr>
-        <w:t>tcpu</w:t>
-      </w:r>
-      <w:proofErr w:type="spellEnd"/>
-      <w:r>
-        <w:rPr>
-          <w:sz w:val="24"/>
-          <w:szCs w:val="24"/>
-        </w:rPr>
-        <w:t xml:space="preserve"> = 14 – 3 – 3 = 8ms</w:t>
+        <w:t>) = t2 – t1 – tcpu = 14 – 3 – 3 = 8ms</w:t>
       </w:r>
       <w:r>
         <w:rPr>
@@ -4192,23 +4020,7 @@
           <w:sz w:val="24"/>
           <w:szCs w:val="24"/>
         </w:rPr>
-        <w:t xml:space="preserve">) = t2 – t1 – </w:t>
-      </w:r>
-      <w:proofErr w:type="spellStart"/>
-      <w:r>
-        <w:rPr>
-          <w:sz w:val="24"/>
-          <w:szCs w:val="24"/>
-        </w:rPr>
-        <w:t>tcpu</w:t>
-      </w:r>
-      <w:proofErr w:type="spellEnd"/>
-      <w:r>
-        <w:rPr>
-          <w:sz w:val="24"/>
-          <w:szCs w:val="24"/>
-        </w:rPr>
-        <w:t xml:space="preserve"> = 19 – 4 – 5 = 10ms</w:t>
+        <w:t>) = t2 – t1 – tcpu = 19 – 4 – 5 = 10ms</w:t>
       </w:r>
       <w:r>
         <w:rPr>
@@ -4254,23 +4066,7 @@
           <w:sz w:val="24"/>
           <w:szCs w:val="24"/>
         </w:rPr>
-        <w:t xml:space="preserve">) = t2 – t1 – </w:t>
-      </w:r>
-      <w:proofErr w:type="spellStart"/>
-      <w:r>
-        <w:rPr>
-          <w:sz w:val="24"/>
-          <w:szCs w:val="24"/>
-        </w:rPr>
-        <w:t>tcpu</w:t>
-      </w:r>
-      <w:proofErr w:type="spellEnd"/>
-      <w:r>
-        <w:rPr>
-          <w:sz w:val="24"/>
-          <w:szCs w:val="24"/>
-        </w:rPr>
-        <w:t xml:space="preserve"> = 26 – 5 – 7 = 14ms</w:t>
+        <w:t>) = t2 – t1 – tcpu = 26 – 5 – 7 = 14ms</w:t>
       </w:r>
     </w:p>
     <w:p>
@@ -4314,7 +4110,6 @@
         </w:rPr>
         <w:t xml:space="preserve"> = 7,66</w:t>
       </w:r>
-      <w:proofErr w:type="spellStart"/>
       <w:r>
         <w:rPr>
           <w:sz w:val="24"/>
@@ -4322,7 +4117,6 @@
         </w:rPr>
         <w:t>ms</w:t>
       </w:r>
-      <w:proofErr w:type="spellEnd"/>
     </w:p>
     <w:p>
       <w:pPr>
@@ -4401,7 +4195,6 @@
           <w:szCs w:val="24"/>
         </w:rPr>
       </w:pPr>
-      <w:proofErr w:type="spellStart"/>
       <w:r>
         <w:rPr>
           <w:sz w:val="24"/>
@@ -4410,7 +4203,6 @@
         </w:rPr>
         <w:t>ΧΑπ</w:t>
       </w:r>
-      <w:proofErr w:type="spellEnd"/>
       <w:r>
         <w:rPr>
           <w:sz w:val="24"/>
@@ -4519,7 +4311,6 @@
           <w:szCs w:val="24"/>
         </w:rPr>
       </w:pPr>
-      <w:proofErr w:type="spellStart"/>
       <w:r>
         <w:rPr>
           <w:sz w:val="24"/>
@@ -4528,7 +4319,6 @@
         </w:rPr>
         <w:t>ΧΑπ</w:t>
       </w:r>
-      <w:proofErr w:type="spellEnd"/>
       <w:r>
         <w:rPr>
           <w:sz w:val="24"/>
@@ -4623,7 +4413,6 @@
           <w:lang w:val="en-GB"/>
         </w:rPr>
       </w:pPr>
-      <w:proofErr w:type="spellStart"/>
       <w:r>
         <w:rPr>
           <w:sz w:val="24"/>
@@ -4632,7 +4421,6 @@
         </w:rPr>
         <w:t>ΧΑπ</w:t>
       </w:r>
-      <w:proofErr w:type="spellEnd"/>
       <w:r>
         <w:rPr>
           <w:sz w:val="24"/>
@@ -4703,7 +4491,6 @@
         </w:rPr>
         <w:t xml:space="preserve"> – 2 = 8</w:t>
       </w:r>
-      <w:proofErr w:type="spellStart"/>
       <w:r>
         <w:rPr>
           <w:sz w:val="24"/>
@@ -4711,7 +4498,6 @@
         </w:rPr>
         <w:t>ms</w:t>
       </w:r>
-      <w:proofErr w:type="spellEnd"/>
       <w:r>
         <w:rPr>
           <w:sz w:val="24"/>
@@ -4730,7 +4516,6 @@
           <w:lang w:val="en-GB"/>
         </w:rPr>
       </w:pPr>
-      <w:proofErr w:type="spellStart"/>
       <w:r>
         <w:rPr>
           <w:sz w:val="24"/>
@@ -4739,7 +4524,6 @@
         </w:rPr>
         <w:t>ΧΑπ</w:t>
       </w:r>
-      <w:proofErr w:type="spellEnd"/>
       <w:r>
         <w:rPr>
           <w:sz w:val="24"/>
@@ -4818,7 +4602,6 @@
         </w:rPr>
         <w:t xml:space="preserve"> – 3 = 8</w:t>
       </w:r>
-      <w:proofErr w:type="spellStart"/>
       <w:r>
         <w:rPr>
           <w:sz w:val="24"/>
@@ -4826,7 +4609,6 @@
         </w:rPr>
         <w:t>ms</w:t>
       </w:r>
-      <w:proofErr w:type="spellEnd"/>
       <w:r>
         <w:rPr>
           <w:sz w:val="24"/>
@@ -4846,7 +4628,6 @@
           <w:lang w:val="en-GB"/>
         </w:rPr>
       </w:pPr>
-      <w:proofErr w:type="spellStart"/>
       <w:r>
         <w:rPr>
           <w:sz w:val="24"/>
@@ -4855,7 +4636,6 @@
         </w:rPr>
         <w:t>ΧΑπ</w:t>
       </w:r>
-      <w:proofErr w:type="spellEnd"/>
       <w:r>
         <w:rPr>
           <w:sz w:val="24"/>
@@ -4926,7 +4706,6 @@
         </w:rPr>
         <w:t xml:space="preserve"> – 4 = 10</w:t>
       </w:r>
-      <w:proofErr w:type="spellStart"/>
       <w:r>
         <w:rPr>
           <w:sz w:val="24"/>
@@ -4934,7 +4713,6 @@
         </w:rPr>
         <w:t>ms</w:t>
       </w:r>
-      <w:proofErr w:type="spellEnd"/>
       <w:r>
         <w:rPr>
           <w:sz w:val="24"/>
@@ -4954,7 +4732,6 @@
           <w:lang w:val="en-GB"/>
         </w:rPr>
       </w:pPr>
-      <w:proofErr w:type="spellStart"/>
       <w:r>
         <w:rPr>
           <w:sz w:val="24"/>
@@ -4963,7 +4740,6 @@
         </w:rPr>
         <w:t>ΧΑπ</w:t>
       </w:r>
-      <w:proofErr w:type="spellEnd"/>
       <w:r>
         <w:rPr>
           <w:sz w:val="24"/>
@@ -5034,7 +4810,6 @@
         </w:rPr>
         <w:t xml:space="preserve"> – 5 = 14</w:t>
       </w:r>
-      <w:proofErr w:type="spellStart"/>
       <w:r>
         <w:rPr>
           <w:sz w:val="24"/>
@@ -5042,7 +4817,6 @@
         </w:rPr>
         <w:t>ms</w:t>
       </w:r>
-      <w:proofErr w:type="spellEnd"/>
     </w:p>
     <w:p>
       <w:pPr>
@@ -5054,7 +4828,6 @@
           <w:lang w:val="en-GB"/>
         </w:rPr>
       </w:pPr>
-      <w:proofErr w:type="spellStart"/>
       <w:r>
         <w:rPr>
           <w:sz w:val="24"/>
@@ -5063,7 +4836,6 @@
         </w:rPr>
         <w:t>ΜΧΑπ</w:t>
       </w:r>
-      <w:proofErr w:type="spellEnd"/>
       <w:r>
         <w:rPr>
           <w:sz w:val="24"/>
@@ -5088,7 +4860,6 @@
         </w:rPr>
         <w:t>7,66</w:t>
       </w:r>
-      <w:proofErr w:type="spellStart"/>
       <w:r>
         <w:rPr>
           <w:sz w:val="24"/>
@@ -5096,7 +4867,6 @@
         </w:rPr>
         <w:t>ms</w:t>
       </w:r>
-      <w:proofErr w:type="spellEnd"/>
     </w:p>
     <w:p>
       <w:pPr>
@@ -5221,7 +4991,6 @@
         </w:rPr>
         <w:t>6</w:t>
       </w:r>
-      <w:proofErr w:type="spellStart"/>
       <w:r>
         <w:rPr>
           <w:sz w:val="24"/>
@@ -5229,7 +4998,6 @@
         </w:rPr>
         <w:t>ms</w:t>
       </w:r>
-      <w:proofErr w:type="spellEnd"/>
       <w:r>
         <w:rPr>
           <w:sz w:val="24"/>
@@ -5309,7 +5077,6 @@
         </w:rPr>
         <w:t>10</w:t>
       </w:r>
-      <w:proofErr w:type="spellStart"/>
       <w:r>
         <w:rPr>
           <w:sz w:val="24"/>
@@ -5317,7 +5084,6 @@
         </w:rPr>
         <w:t>ms</w:t>
       </w:r>
-      <w:proofErr w:type="spellEnd"/>
       <w:r>
         <w:rPr>
           <w:sz w:val="24"/>
@@ -5382,7 +5148,6 @@
         </w:rPr>
         <w:t>9</w:t>
       </w:r>
-      <w:proofErr w:type="spellStart"/>
       <w:r>
         <w:rPr>
           <w:sz w:val="24"/>
@@ -5390,7 +5155,6 @@
         </w:rPr>
         <w:t>ms</w:t>
       </w:r>
-      <w:proofErr w:type="spellEnd"/>
       <w:r>
         <w:rPr>
           <w:sz w:val="24"/>
@@ -5455,7 +5219,6 @@
         </w:rPr>
         <w:t>11</w:t>
       </w:r>
-      <w:proofErr w:type="spellStart"/>
       <w:r>
         <w:rPr>
           <w:sz w:val="24"/>
@@ -5463,7 +5226,6 @@
         </w:rPr>
         <w:t>ms</w:t>
       </w:r>
-      <w:proofErr w:type="spellEnd"/>
       <w:r>
         <w:rPr>
           <w:sz w:val="24"/>
@@ -5529,7 +5291,6 @@
         </w:rPr>
         <w:t>5</w:t>
       </w:r>
-      <w:proofErr w:type="spellStart"/>
       <w:r>
         <w:rPr>
           <w:sz w:val="24"/>
@@ -5537,7 +5298,6 @@
         </w:rPr>
         <w:t>ms</w:t>
       </w:r>
-      <w:proofErr w:type="spellEnd"/>
       <w:r>
         <w:rPr>
           <w:sz w:val="24"/>
@@ -5603,7 +5363,6 @@
         </w:rPr>
         <w:t>21</w:t>
       </w:r>
-      <w:proofErr w:type="spellStart"/>
       <w:r>
         <w:rPr>
           <w:sz w:val="24"/>
@@ -5611,7 +5370,6 @@
         </w:rPr>
         <w:t>ms</w:t>
       </w:r>
-      <w:proofErr w:type="spellEnd"/>
     </w:p>
     <w:p>
       <w:pPr>
@@ -5750,7 +5508,6 @@
         </w:rPr>
         <w:t>12</w:t>
       </w:r>
-      <w:proofErr w:type="spellStart"/>
       <w:r>
         <w:rPr>
           <w:sz w:val="24"/>
@@ -5758,7 +5515,6 @@
         </w:rPr>
         <w:t>ms</w:t>
       </w:r>
-      <w:proofErr w:type="spellEnd"/>
     </w:p>
     <w:p>
       <w:pPr>
@@ -5945,7 +5701,6 @@
         </w:rPr>
         <w:t xml:space="preserve">1 – </w:t>
       </w:r>
-      <w:proofErr w:type="spellStart"/>
       <w:r>
         <w:rPr>
           <w:sz w:val="24"/>
@@ -5953,7 +5708,6 @@
         </w:rPr>
         <w:t>tcpu</w:t>
       </w:r>
-      <w:proofErr w:type="spellEnd"/>
       <w:r>
         <w:rPr>
           <w:sz w:val="24"/>
@@ -5962,7 +5716,6 @@
         </w:rPr>
         <w:t xml:space="preserve"> = 4 – 0 – 4 = 0</w:t>
       </w:r>
-      <w:proofErr w:type="spellStart"/>
       <w:r>
         <w:rPr>
           <w:sz w:val="24"/>
@@ -5970,7 +5723,6 @@
         </w:rPr>
         <w:t>ms</w:t>
       </w:r>
-      <w:proofErr w:type="spellEnd"/>
       <w:r>
         <w:rPr>
           <w:sz w:val="24"/>
@@ -6027,7 +5779,6 @@
         </w:rPr>
         <w:t xml:space="preserve">1 – </w:t>
       </w:r>
-      <w:proofErr w:type="spellStart"/>
       <w:r>
         <w:rPr>
           <w:sz w:val="24"/>
@@ -6035,7 +5786,6 @@
         </w:rPr>
         <w:t>tcpu</w:t>
       </w:r>
-      <w:proofErr w:type="spellEnd"/>
       <w:r>
         <w:rPr>
           <w:sz w:val="24"/>
@@ -6044,7 +5794,6 @@
         </w:rPr>
         <w:t xml:space="preserve"> = 5 – 2 – 1 = 2</w:t>
       </w:r>
-      <w:proofErr w:type="spellStart"/>
       <w:r>
         <w:rPr>
           <w:sz w:val="24"/>
@@ -6052,7 +5801,6 @@
         </w:rPr>
         <w:t>ms</w:t>
       </w:r>
-      <w:proofErr w:type="spellEnd"/>
       <w:r>
         <w:rPr>
           <w:sz w:val="24"/>
@@ -6109,7 +5857,6 @@
         </w:rPr>
         <w:t xml:space="preserve">1 – </w:t>
       </w:r>
-      <w:proofErr w:type="spellStart"/>
       <w:r>
         <w:rPr>
           <w:sz w:val="24"/>
@@ -6117,7 +5864,6 @@
         </w:rPr>
         <w:t>tcpu</w:t>
       </w:r>
-      <w:proofErr w:type="spellEnd"/>
       <w:r>
         <w:rPr>
           <w:sz w:val="24"/>
@@ -6126,7 +5872,6 @@
         </w:rPr>
         <w:t xml:space="preserve"> = 8 – 3 – 3 = 2</w:t>
       </w:r>
-      <w:proofErr w:type="spellStart"/>
       <w:r>
         <w:rPr>
           <w:sz w:val="24"/>
@@ -6134,7 +5879,6 @@
         </w:rPr>
         <w:t>ms</w:t>
       </w:r>
-      <w:proofErr w:type="spellEnd"/>
       <w:r>
         <w:rPr>
           <w:sz w:val="24"/>
@@ -6191,7 +5935,6 @@
         </w:rPr>
         <w:t xml:space="preserve">1 – </w:t>
       </w:r>
-      <w:proofErr w:type="spellStart"/>
       <w:r>
         <w:rPr>
           <w:sz w:val="24"/>
@@ -6199,7 +5942,6 @@
         </w:rPr>
         <w:t>tcpu</w:t>
       </w:r>
-      <w:proofErr w:type="spellEnd"/>
       <w:r>
         <w:rPr>
           <w:sz w:val="24"/>
@@ -6208,7 +5950,6 @@
         </w:rPr>
         <w:t xml:space="preserve"> = 13 – 4 – 5 = 4</w:t>
       </w:r>
-      <w:proofErr w:type="spellStart"/>
       <w:r>
         <w:rPr>
           <w:sz w:val="24"/>
@@ -6216,7 +5957,6 @@
         </w:rPr>
         <w:t>ms</w:t>
       </w:r>
-      <w:proofErr w:type="spellEnd"/>
       <w:r>
         <w:rPr>
           <w:sz w:val="24"/>
@@ -6273,7 +6013,6 @@
         </w:rPr>
         <w:t xml:space="preserve">1 – </w:t>
       </w:r>
-      <w:proofErr w:type="spellStart"/>
       <w:r>
         <w:rPr>
           <w:sz w:val="24"/>
@@ -6281,7 +6020,6 @@
         </w:rPr>
         <w:t>tcpu</w:t>
       </w:r>
-      <w:proofErr w:type="spellEnd"/>
       <w:r>
         <w:rPr>
           <w:sz w:val="24"/>
@@ -6290,7 +6028,6 @@
         </w:rPr>
         <w:t xml:space="preserve"> = 19 – 0 – 6 = 13</w:t>
       </w:r>
-      <w:proofErr w:type="spellStart"/>
       <w:r>
         <w:rPr>
           <w:sz w:val="24"/>
@@ -6298,7 +6035,6 @@
         </w:rPr>
         <w:t>ms</w:t>
       </w:r>
-      <w:proofErr w:type="spellEnd"/>
       <w:r>
         <w:rPr>
           <w:sz w:val="24"/>
@@ -6355,7 +6091,6 @@
         </w:rPr>
         <w:t xml:space="preserve">1 – </w:t>
       </w:r>
-      <w:proofErr w:type="spellStart"/>
       <w:r>
         <w:rPr>
           <w:sz w:val="24"/>
@@ -6363,7 +6098,6 @@
         </w:rPr>
         <w:t>tcpu</w:t>
       </w:r>
-      <w:proofErr w:type="spellEnd"/>
       <w:r>
         <w:rPr>
           <w:sz w:val="24"/>
@@ -6396,7 +6130,6 @@
         </w:rPr>
         <w:t>4</w:t>
       </w:r>
-      <w:proofErr w:type="spellStart"/>
       <w:r>
         <w:rPr>
           <w:sz w:val="24"/>
@@ -6404,7 +6137,6 @@
         </w:rPr>
         <w:t>ms</w:t>
       </w:r>
-      <w:proofErr w:type="spellEnd"/>
     </w:p>
     <w:p>
       <w:pPr>
@@ -6463,7 +6195,6 @@
         </w:rPr>
         <w:t>5,83</w:t>
       </w:r>
-      <w:proofErr w:type="spellStart"/>
       <w:r>
         <w:rPr>
           <w:sz w:val="24"/>
@@ -6471,7 +6202,6 @@
         </w:rPr>
         <w:t>ms</w:t>
       </w:r>
-      <w:proofErr w:type="spellEnd"/>
     </w:p>
     <w:p>
       <w:pPr>
@@ -6549,7 +6279,6 @@
           <w:szCs w:val="24"/>
         </w:rPr>
       </w:pPr>
-      <w:proofErr w:type="spellStart"/>
       <w:r>
         <w:rPr>
           <w:sz w:val="24"/>
@@ -6558,7 +6287,6 @@
         </w:rPr>
         <w:t>ΧΑπ</w:t>
       </w:r>
-      <w:proofErr w:type="spellEnd"/>
       <w:r>
         <w:rPr>
           <w:sz w:val="24"/>
@@ -6647,7 +6375,6 @@
           <w:lang w:val="en-GB"/>
         </w:rPr>
       </w:pPr>
-      <w:proofErr w:type="spellStart"/>
       <w:r>
         <w:rPr>
           <w:sz w:val="24"/>
@@ -6656,7 +6383,6 @@
         </w:rPr>
         <w:t>ΧΑπ</w:t>
       </w:r>
-      <w:proofErr w:type="spellEnd"/>
       <w:r>
         <w:rPr>
           <w:sz w:val="24"/>
@@ -6727,7 +6453,6 @@
         </w:rPr>
         <w:t xml:space="preserve"> – 2 = 2</w:t>
       </w:r>
-      <w:proofErr w:type="spellStart"/>
       <w:r>
         <w:rPr>
           <w:sz w:val="24"/>
@@ -6735,7 +6460,6 @@
         </w:rPr>
         <w:t>ms</w:t>
       </w:r>
-      <w:proofErr w:type="spellEnd"/>
       <w:r>
         <w:rPr>
           <w:sz w:val="24"/>
@@ -6754,7 +6478,6 @@
           <w:lang w:val="en-GB"/>
         </w:rPr>
       </w:pPr>
-      <w:proofErr w:type="spellStart"/>
       <w:r>
         <w:rPr>
           <w:sz w:val="24"/>
@@ -6763,7 +6486,6 @@
         </w:rPr>
         <w:t>ΧΑπ</w:t>
       </w:r>
-      <w:proofErr w:type="spellEnd"/>
       <w:r>
         <w:rPr>
           <w:sz w:val="24"/>
@@ -6834,7 +6556,6 @@
         </w:rPr>
         <w:t xml:space="preserve"> – 3 = 2</w:t>
       </w:r>
-      <w:proofErr w:type="spellStart"/>
       <w:r>
         <w:rPr>
           <w:sz w:val="24"/>
@@ -6842,7 +6563,6 @@
         </w:rPr>
         <w:t>ms</w:t>
       </w:r>
-      <w:proofErr w:type="spellEnd"/>
       <w:r>
         <w:rPr>
           <w:sz w:val="24"/>
@@ -6861,7 +6581,6 @@
           <w:lang w:val="en-GB"/>
         </w:rPr>
       </w:pPr>
-      <w:proofErr w:type="spellStart"/>
       <w:r>
         <w:rPr>
           <w:sz w:val="24"/>
@@ -6870,7 +6589,6 @@
         </w:rPr>
         <w:t>ΧΑπ</w:t>
       </w:r>
-      <w:proofErr w:type="spellEnd"/>
       <w:r>
         <w:rPr>
           <w:sz w:val="24"/>
@@ -6941,7 +6659,6 @@
         </w:rPr>
         <w:t xml:space="preserve"> – 4 = 4</w:t>
       </w:r>
-      <w:proofErr w:type="spellStart"/>
       <w:r>
         <w:rPr>
           <w:sz w:val="24"/>
@@ -6949,7 +6666,6 @@
         </w:rPr>
         <w:t>ms</w:t>
       </w:r>
-      <w:proofErr w:type="spellEnd"/>
       <w:r>
         <w:rPr>
           <w:sz w:val="24"/>
@@ -6968,7 +6684,6 @@
           <w:lang w:val="en-GB"/>
         </w:rPr>
       </w:pPr>
-      <w:proofErr w:type="spellStart"/>
       <w:r>
         <w:rPr>
           <w:sz w:val="24"/>
@@ -6977,7 +6692,6 @@
         </w:rPr>
         <w:t>ΧΑπ</w:t>
       </w:r>
-      <w:proofErr w:type="spellEnd"/>
       <w:r>
         <w:rPr>
           <w:sz w:val="24"/>
@@ -7048,7 +6762,6 @@
         </w:rPr>
         <w:t xml:space="preserve"> – 0 = 13</w:t>
       </w:r>
-      <w:proofErr w:type="spellStart"/>
       <w:r>
         <w:rPr>
           <w:sz w:val="24"/>
@@ -7056,7 +6769,6 @@
         </w:rPr>
         <w:t>ms</w:t>
       </w:r>
-      <w:proofErr w:type="spellEnd"/>
       <w:r>
         <w:rPr>
           <w:sz w:val="24"/>
@@ -7074,7 +6786,6 @@
           <w:szCs w:val="24"/>
         </w:rPr>
       </w:pPr>
-      <w:proofErr w:type="spellStart"/>
       <w:r>
         <w:rPr>
           <w:sz w:val="24"/>
@@ -7083,7 +6794,6 @@
         </w:rPr>
         <w:t>ΧΑπ</w:t>
       </w:r>
-      <w:proofErr w:type="spellEnd"/>
       <w:r>
         <w:rPr>
           <w:sz w:val="24"/>
@@ -7162,7 +6872,6 @@
         </w:rPr>
         <w:t>4</w:t>
       </w:r>
-      <w:proofErr w:type="spellStart"/>
       <w:r>
         <w:rPr>
           <w:sz w:val="24"/>
@@ -7170,7 +6879,6 @@
         </w:rPr>
         <w:t>ms</w:t>
       </w:r>
-      <w:proofErr w:type="spellEnd"/>
     </w:p>
     <w:p>
       <w:pPr>
@@ -7181,7 +6889,6 @@
           <w:lang w:val="en-GB"/>
         </w:rPr>
       </w:pPr>
-      <w:proofErr w:type="spellStart"/>
       <w:r>
         <w:rPr>
           <w:sz w:val="24"/>
@@ -7190,7 +6897,6 @@
         </w:rPr>
         <w:t>ΜΧΑπ</w:t>
       </w:r>
-      <w:proofErr w:type="spellEnd"/>
       <w:r>
         <w:rPr>
           <w:sz w:val="24"/>
@@ -7223,7 +6929,6 @@
         </w:rPr>
         <w:t>5,83</w:t>
       </w:r>
-      <w:proofErr w:type="spellStart"/>
       <w:r>
         <w:rPr>
           <w:sz w:val="24"/>
@@ -7231,7 +6936,6 @@
         </w:rPr>
         <w:t>ms</w:t>
       </w:r>
-      <w:proofErr w:type="spellEnd"/>
     </w:p>
     <w:p>
       <w:pPr>
@@ -7366,7 +7070,6 @@
         </w:rPr>
         <w:t>1 = 19 – 0 = 19</w:t>
       </w:r>
-      <w:proofErr w:type="spellStart"/>
       <w:r>
         <w:rPr>
           <w:sz w:val="24"/>
@@ -7374,7 +7077,6 @@
         </w:rPr>
         <w:t>ms</w:t>
       </w:r>
-      <w:proofErr w:type="spellEnd"/>
       <w:r>
         <w:rPr>
           <w:sz w:val="24"/>
@@ -7446,7 +7148,6 @@
         </w:rPr>
         <w:t>1 = 4 – 0 = 4</w:t>
       </w:r>
-      <w:proofErr w:type="spellStart"/>
       <w:r>
         <w:rPr>
           <w:sz w:val="24"/>
@@ -7454,7 +7155,6 @@
         </w:rPr>
         <w:t>ms</w:t>
       </w:r>
-      <w:proofErr w:type="spellEnd"/>
       <w:r>
         <w:rPr>
           <w:sz w:val="24"/>
@@ -7511,7 +7211,6 @@
         </w:rPr>
         <w:t>1 = 5 – 2 = 3</w:t>
       </w:r>
-      <w:proofErr w:type="spellStart"/>
       <w:r>
         <w:rPr>
           <w:sz w:val="24"/>
@@ -7519,7 +7218,6 @@
         </w:rPr>
         <w:t>ms</w:t>
       </w:r>
-      <w:proofErr w:type="spellEnd"/>
       <w:r>
         <w:rPr>
           <w:sz w:val="24"/>
@@ -7576,7 +7274,6 @@
         </w:rPr>
         <w:t>1 = 8 – 3 = 5</w:t>
       </w:r>
-      <w:proofErr w:type="spellStart"/>
       <w:r>
         <w:rPr>
           <w:sz w:val="24"/>
@@ -7584,7 +7281,6 @@
         </w:rPr>
         <w:t>ms</w:t>
       </w:r>
-      <w:proofErr w:type="spellEnd"/>
       <w:r>
         <w:rPr>
           <w:sz w:val="24"/>
@@ -7641,7 +7337,6 @@
         </w:rPr>
         <w:t>1 = 13 – 4 = 9</w:t>
       </w:r>
-      <w:proofErr w:type="spellStart"/>
       <w:r>
         <w:rPr>
           <w:sz w:val="24"/>
@@ -7649,7 +7344,6 @@
         </w:rPr>
         <w:t>ms</w:t>
       </w:r>
-      <w:proofErr w:type="spellEnd"/>
       <w:r>
         <w:rPr>
           <w:sz w:val="24"/>
@@ -7706,7 +7400,6 @@
         </w:rPr>
         <w:t>1 = 26 – 5 = 21</w:t>
       </w:r>
-      <w:proofErr w:type="spellStart"/>
       <w:r>
         <w:rPr>
           <w:sz w:val="24"/>
@@ -7714,7 +7407,6 @@
         </w:rPr>
         <w:t>ms</w:t>
       </w:r>
-      <w:proofErr w:type="spellEnd"/>
     </w:p>
     <w:p>
       <w:pPr>
@@ -7757,7 +7449,6 @@
         </w:rPr>
         <w:t>10,1</w:t>
       </w:r>
-      <w:proofErr w:type="spellStart"/>
       <w:r>
         <w:rPr>
           <w:sz w:val="24"/>
@@ -7765,7 +7456,6 @@
         </w:rPr>
         <w:t>ms</w:t>
       </w:r>
-      <w:proofErr w:type="spellEnd"/>
     </w:p>
     <w:p>
       <w:pPr>
@@ -8034,7 +7724,6 @@
         </w:rPr>
         <w:t xml:space="preserve">1 – </w:t>
       </w:r>
-      <w:proofErr w:type="spellStart"/>
       <w:r>
         <w:rPr>
           <w:sz w:val="24"/>
@@ -8042,7 +7731,6 @@
         </w:rPr>
         <w:t>tcpu</w:t>
       </w:r>
-      <w:proofErr w:type="spellEnd"/>
       <w:r>
         <w:rPr>
           <w:sz w:val="24"/>
@@ -8091,7 +7779,6 @@
         </w:rPr>
         <w:t>13</w:t>
       </w:r>
-      <w:proofErr w:type="spellStart"/>
       <w:r>
         <w:rPr>
           <w:sz w:val="24"/>
@@ -8099,7 +7786,6 @@
         </w:rPr>
         <w:t>ms</w:t>
       </w:r>
-      <w:proofErr w:type="spellEnd"/>
       <w:r>
         <w:rPr>
           <w:sz w:val="24"/>
@@ -8180,7 +7866,6 @@
         </w:rPr>
         <w:t xml:space="preserve">1 – </w:t>
       </w:r>
-      <w:proofErr w:type="spellStart"/>
       <w:r>
         <w:rPr>
           <w:sz w:val="24"/>
@@ -8188,7 +7873,6 @@
         </w:rPr>
         <w:t>tcpu</w:t>
       </w:r>
-      <w:proofErr w:type="spellEnd"/>
       <w:r>
         <w:rPr>
           <w:sz w:val="24"/>
@@ -8197,7 +7881,6 @@
         </w:rPr>
         <w:t xml:space="preserve"> = 5 – 0 – 4 = 1</w:t>
       </w:r>
-      <w:proofErr w:type="spellStart"/>
       <w:r>
         <w:rPr>
           <w:sz w:val="24"/>
@@ -8205,7 +7888,6 @@
         </w:rPr>
         <w:t>ms</w:t>
       </w:r>
-      <w:proofErr w:type="spellEnd"/>
       <w:r>
         <w:rPr>
           <w:sz w:val="24"/>
@@ -8286,7 +7968,6 @@
         </w:rPr>
         <w:t xml:space="preserve">1 – </w:t>
       </w:r>
-      <w:proofErr w:type="spellStart"/>
       <w:r>
         <w:rPr>
           <w:sz w:val="24"/>
@@ -8294,7 +7975,6 @@
         </w:rPr>
         <w:t>tcpu</w:t>
       </w:r>
-      <w:proofErr w:type="spellEnd"/>
       <w:r>
         <w:rPr>
           <w:sz w:val="24"/>
@@ -8303,7 +7983,6 @@
         </w:rPr>
         <w:t xml:space="preserve"> = 3 – 2 – 1 = 0</w:t>
       </w:r>
-      <w:proofErr w:type="spellStart"/>
       <w:r>
         <w:rPr>
           <w:sz w:val="24"/>
@@ -8311,7 +7990,6 @@
         </w:rPr>
         <w:t>ms</w:t>
       </w:r>
-      <w:proofErr w:type="spellEnd"/>
       <w:r>
         <w:rPr>
           <w:sz w:val="24"/>
@@ -8392,7 +8070,6 @@
         </w:rPr>
         <w:t xml:space="preserve">1 – </w:t>
       </w:r>
-      <w:proofErr w:type="spellStart"/>
       <w:r>
         <w:rPr>
           <w:sz w:val="24"/>
@@ -8400,7 +8077,6 @@
         </w:rPr>
         <w:t>tcpu</w:t>
       </w:r>
-      <w:proofErr w:type="spellEnd"/>
       <w:r>
         <w:rPr>
           <w:sz w:val="24"/>
@@ -8409,7 +8085,6 @@
         </w:rPr>
         <w:t xml:space="preserve"> = 8 – 3 – 3 = 2</w:t>
       </w:r>
-      <w:proofErr w:type="spellStart"/>
       <w:r>
         <w:rPr>
           <w:sz w:val="24"/>
@@ -8417,7 +8092,6 @@
         </w:rPr>
         <w:t>ms</w:t>
       </w:r>
-      <w:proofErr w:type="spellEnd"/>
       <w:r>
         <w:rPr>
           <w:sz w:val="24"/>
@@ -8498,7 +8172,6 @@
         </w:rPr>
         <w:t xml:space="preserve">1 – </w:t>
       </w:r>
-      <w:proofErr w:type="spellStart"/>
       <w:r>
         <w:rPr>
           <w:sz w:val="24"/>
@@ -8506,7 +8179,6 @@
         </w:rPr>
         <w:t>tcpu</w:t>
       </w:r>
-      <w:proofErr w:type="spellEnd"/>
       <w:r>
         <w:rPr>
           <w:sz w:val="24"/>
@@ -8515,7 +8187,6 @@
         </w:rPr>
         <w:t xml:space="preserve"> = 13 – 4 – 5 = 4</w:t>
       </w:r>
-      <w:proofErr w:type="spellStart"/>
       <w:r>
         <w:rPr>
           <w:sz w:val="24"/>
@@ -8523,7 +8194,6 @@
         </w:rPr>
         <w:t>ms</w:t>
       </w:r>
-      <w:proofErr w:type="spellEnd"/>
       <w:r>
         <w:rPr>
           <w:sz w:val="24"/>
@@ -8604,7 +8274,6 @@
         </w:rPr>
         <w:t xml:space="preserve">1 – </w:t>
       </w:r>
-      <w:proofErr w:type="spellStart"/>
       <w:r>
         <w:rPr>
           <w:sz w:val="24"/>
@@ -8612,7 +8281,6 @@
         </w:rPr>
         <w:t>tcpu</w:t>
       </w:r>
-      <w:proofErr w:type="spellEnd"/>
       <w:r>
         <w:rPr>
           <w:sz w:val="24"/>
@@ -8621,7 +8289,6 @@
         </w:rPr>
         <w:t xml:space="preserve"> = 26 – 5 – 7 = 14</w:t>
       </w:r>
-      <w:proofErr w:type="spellStart"/>
       <w:r>
         <w:rPr>
           <w:sz w:val="24"/>
@@ -8629,7 +8296,6 @@
         </w:rPr>
         <w:t>ms</w:t>
       </w:r>
-      <w:proofErr w:type="spellEnd"/>
     </w:p>
     <w:p>
       <w:pPr>
@@ -8648,7 +8314,6 @@
         </w:rPr>
         <w:t>ΜΧΑ = (13 + 1 + 0 + 2 + 4 + 14) / 6  = 5,66</w:t>
       </w:r>
-      <w:proofErr w:type="spellStart"/>
       <w:r>
         <w:rPr>
           <w:sz w:val="24"/>
@@ -8656,7 +8321,6 @@
         </w:rPr>
         <w:t>ms</w:t>
       </w:r>
-      <w:proofErr w:type="spellEnd"/>
     </w:p>
     <w:p>
       <w:pPr>
@@ -8733,7 +8397,6 @@
           <w:szCs w:val="24"/>
         </w:rPr>
       </w:pPr>
-      <w:proofErr w:type="spellStart"/>
       <w:r>
         <w:rPr>
           <w:sz w:val="24"/>
@@ -8742,7 +8405,6 @@
         </w:rPr>
         <w:t>ΧΑπ</w:t>
       </w:r>
-      <w:proofErr w:type="spellEnd"/>
       <w:r>
         <w:rPr>
           <w:sz w:val="24"/>
@@ -8760,7 +8422,6 @@
           <w:lang w:val="en-GB"/>
         </w:rPr>
       </w:pPr>
-      <w:proofErr w:type="spellStart"/>
       <w:r>
         <w:rPr>
           <w:sz w:val="24"/>
@@ -8769,7 +8430,6 @@
         </w:rPr>
         <w:t>ΧΑπ</w:t>
       </w:r>
-      <w:proofErr w:type="spellEnd"/>
       <w:r>
         <w:rPr>
           <w:sz w:val="24"/>
@@ -8824,7 +8484,6 @@
         </w:rPr>
         <w:t>1 = 0 – 0 = 0</w:t>
       </w:r>
-      <w:proofErr w:type="spellStart"/>
       <w:r>
         <w:rPr>
           <w:sz w:val="24"/>
@@ -8832,7 +8491,6 @@
         </w:rPr>
         <w:t>ms</w:t>
       </w:r>
-      <w:proofErr w:type="spellEnd"/>
       <w:r>
         <w:rPr>
           <w:sz w:val="24"/>
@@ -8850,7 +8508,6 @@
           <w:szCs w:val="24"/>
         </w:rPr>
       </w:pPr>
-      <w:proofErr w:type="spellStart"/>
       <w:r>
         <w:rPr>
           <w:sz w:val="24"/>
@@ -8859,7 +8516,6 @@
         </w:rPr>
         <w:t>ΧΑπ</w:t>
       </w:r>
-      <w:proofErr w:type="spellEnd"/>
       <w:r>
         <w:rPr>
           <w:sz w:val="24"/>
@@ -8891,7 +8547,6 @@
           <w:szCs w:val="24"/>
         </w:rPr>
       </w:pPr>
-      <w:proofErr w:type="spellStart"/>
       <w:r>
         <w:rPr>
           <w:sz w:val="24"/>
@@ -8900,7 +8555,6 @@
         </w:rPr>
         <w:t>ΧΑπ</w:t>
       </w:r>
-      <w:proofErr w:type="spellEnd"/>
       <w:r>
         <w:rPr>
           <w:sz w:val="24"/>
@@ -8932,7 +8586,6 @@
           <w:szCs w:val="24"/>
         </w:rPr>
       </w:pPr>
-      <w:proofErr w:type="spellStart"/>
       <w:r>
         <w:rPr>
           <w:sz w:val="24"/>
@@ -8941,7 +8594,6 @@
         </w:rPr>
         <w:t>ΧΑπ</w:t>
       </w:r>
-      <w:proofErr w:type="spellEnd"/>
       <w:r>
         <w:rPr>
           <w:sz w:val="24"/>
@@ -8973,7 +8625,6 @@
           <w:szCs w:val="24"/>
         </w:rPr>
       </w:pPr>
-      <w:proofErr w:type="spellStart"/>
       <w:r>
         <w:rPr>
           <w:sz w:val="24"/>
@@ -8982,7 +8633,6 @@
         </w:rPr>
         <w:t>ΧΑπ</w:t>
       </w:r>
-      <w:proofErr w:type="spellEnd"/>
       <w:r>
         <w:rPr>
           <w:sz w:val="24"/>
@@ -9042,7 +8692,6 @@
           <w:szCs w:val="24"/>
         </w:rPr>
       </w:pPr>
-      <w:proofErr w:type="spellStart"/>
       <w:r>
         <w:rPr>
           <w:sz w:val="24"/>
@@ -9051,7 +8700,6 @@
         </w:rPr>
         <w:t>ΜΧΑπ</w:t>
       </w:r>
-      <w:proofErr w:type="spellEnd"/>
       <w:r>
         <w:rPr>
           <w:sz w:val="24"/>
@@ -9177,7 +8825,6 @@
         </w:rPr>
         <w:t>1 = 19 – 0 = 19</w:t>
       </w:r>
-      <w:proofErr w:type="spellStart"/>
       <w:r>
         <w:rPr>
           <w:sz w:val="24"/>
@@ -9185,7 +8832,6 @@
         </w:rPr>
         <w:t>ms</w:t>
       </w:r>
-      <w:proofErr w:type="spellEnd"/>
       <w:r>
         <w:rPr>
           <w:sz w:val="24"/>
@@ -9257,7 +8903,6 @@
         </w:rPr>
         <w:t>1 = 5 – 0 = 5</w:t>
       </w:r>
-      <w:proofErr w:type="spellStart"/>
       <w:r>
         <w:rPr>
           <w:sz w:val="24"/>
@@ -9265,7 +8910,6 @@
         </w:rPr>
         <w:t>ms</w:t>
       </w:r>
-      <w:proofErr w:type="spellEnd"/>
       <w:r>
         <w:rPr>
           <w:sz w:val="24"/>
@@ -9322,7 +8966,6 @@
         </w:rPr>
         <w:t>1 = 3 – 2 = 1</w:t>
       </w:r>
-      <w:proofErr w:type="spellStart"/>
       <w:r>
         <w:rPr>
           <w:sz w:val="24"/>
@@ -9330,7 +8973,6 @@
         </w:rPr>
         <w:t>ms</w:t>
       </w:r>
-      <w:proofErr w:type="spellEnd"/>
       <w:r>
         <w:rPr>
           <w:sz w:val="24"/>
@@ -9387,7 +9029,6 @@
         </w:rPr>
         <w:t>1 = 8 – 3 = 5</w:t>
       </w:r>
-      <w:proofErr w:type="spellStart"/>
       <w:r>
         <w:rPr>
           <w:sz w:val="24"/>
@@ -9395,7 +9036,6 @@
         </w:rPr>
         <w:t>ms</w:t>
       </w:r>
-      <w:proofErr w:type="spellEnd"/>
       <w:r>
         <w:rPr>
           <w:sz w:val="24"/>
@@ -9452,7 +9092,6 @@
         </w:rPr>
         <w:t>1 = 13 – 4 = 9</w:t>
       </w:r>
-      <w:proofErr w:type="spellStart"/>
       <w:r>
         <w:rPr>
           <w:sz w:val="24"/>
@@ -9460,7 +9099,6 @@
         </w:rPr>
         <w:t>ms</w:t>
       </w:r>
-      <w:proofErr w:type="spellEnd"/>
       <w:r>
         <w:rPr>
           <w:sz w:val="24"/>
@@ -9517,7 +9155,6 @@
         </w:rPr>
         <w:t>1 = 26 – 5 = 21</w:t>
       </w:r>
-      <w:proofErr w:type="spellStart"/>
       <w:r>
         <w:rPr>
           <w:sz w:val="24"/>
@@ -9525,7 +9162,6 @@
         </w:rPr>
         <w:t>ms</w:t>
       </w:r>
-      <w:proofErr w:type="spellEnd"/>
     </w:p>
     <w:p>
       <w:pPr>
@@ -9544,7 +9180,6 @@
         </w:rPr>
         <w:t>ΜΧΟ = (19 + 5 + 1 + 5 + 9 + 21) / 6  = 10</w:t>
       </w:r>
-      <w:proofErr w:type="spellStart"/>
       <w:r>
         <w:rPr>
           <w:sz w:val="24"/>
@@ -9552,7 +9187,6 @@
         </w:rPr>
         <w:t>ms</w:t>
       </w:r>
-      <w:proofErr w:type="spellEnd"/>
     </w:p>
     <w:p>
       <w:pPr>
@@ -9692,27 +9326,7 @@
           <w:u w:val="single"/>
           <w:lang w:val="el-GR"/>
         </w:rPr>
-        <w:t xml:space="preserve">) με </w:t>
-      </w:r>
-      <w:proofErr w:type="spellStart"/>
-      <w:r>
-        <w:rPr>
-          <w:sz w:val="24"/>
-          <w:szCs w:val="24"/>
-          <w:u w:val="single"/>
-          <w:lang w:val="el-GR"/>
-        </w:rPr>
-        <w:t>κβάντο</w:t>
-      </w:r>
-      <w:proofErr w:type="spellEnd"/>
-      <w:r>
-        <w:rPr>
-          <w:sz w:val="24"/>
-          <w:szCs w:val="24"/>
-          <w:u w:val="single"/>
-          <w:lang w:val="el-GR"/>
-        </w:rPr>
-        <w:t xml:space="preserve"> χρόνου 2 χρονικές μονάδες</w:t>
+        <w:t>) με κβάντο χρόνου 2 χρονικές μονάδες</w:t>
       </w:r>
     </w:p>
     <w:p>
@@ -9833,7 +9447,6 @@
         </w:rPr>
         <w:t xml:space="preserve">1 – </w:t>
       </w:r>
-      <w:proofErr w:type="spellStart"/>
       <w:r>
         <w:rPr>
           <w:sz w:val="24"/>
@@ -9841,7 +9454,6 @@
         </w:rPr>
         <w:t>tcpu</w:t>
       </w:r>
-      <w:proofErr w:type="spellEnd"/>
       <w:r>
         <w:rPr>
           <w:sz w:val="24"/>
@@ -9850,7 +9462,6 @@
         </w:rPr>
         <w:t xml:space="preserve"> = 17 – 0 – 6 = 11</w:t>
       </w:r>
-      <w:proofErr w:type="spellStart"/>
       <w:r>
         <w:rPr>
           <w:sz w:val="24"/>
@@ -9858,7 +9469,6 @@
         </w:rPr>
         <w:t>ms</w:t>
       </w:r>
-      <w:proofErr w:type="spellEnd"/>
       <w:r>
         <w:rPr>
           <w:sz w:val="24"/>
@@ -9938,7 +9548,6 @@
         </w:rPr>
         <w:t xml:space="preserve">1 – </w:t>
       </w:r>
-      <w:proofErr w:type="spellStart"/>
       <w:r>
         <w:rPr>
           <w:sz w:val="24"/>
@@ -9946,7 +9555,6 @@
         </w:rPr>
         <w:t>tcpu</w:t>
       </w:r>
-      <w:proofErr w:type="spellEnd"/>
       <w:r>
         <w:rPr>
           <w:sz w:val="24"/>
@@ -9955,7 +9563,6 @@
         </w:rPr>
         <w:t xml:space="preserve"> = 13 – 0 – 4 = 9</w:t>
       </w:r>
-      <w:proofErr w:type="spellStart"/>
       <w:r>
         <w:rPr>
           <w:sz w:val="24"/>
@@ -9963,7 +9570,6 @@
         </w:rPr>
         <w:t>ms</w:t>
       </w:r>
-      <w:proofErr w:type="spellEnd"/>
       <w:r>
         <w:rPr>
           <w:sz w:val="24"/>
@@ -10044,7 +9650,6 @@
         </w:rPr>
         <w:t xml:space="preserve">1 – </w:t>
       </w:r>
-      <w:proofErr w:type="spellStart"/>
       <w:r>
         <w:rPr>
           <w:sz w:val="24"/>
@@ -10052,7 +9657,6 @@
         </w:rPr>
         <w:t>tcpu</w:t>
       </w:r>
-      <w:proofErr w:type="spellEnd"/>
       <w:r>
         <w:rPr>
           <w:sz w:val="24"/>
@@ -10061,7 +9665,6 @@
         </w:rPr>
         <w:t xml:space="preserve"> = 5 – 2 –1 = 2</w:t>
       </w:r>
-      <w:proofErr w:type="spellStart"/>
       <w:r>
         <w:rPr>
           <w:sz w:val="24"/>
@@ -10069,7 +9672,6 @@
         </w:rPr>
         <w:t>ms</w:t>
       </w:r>
-      <w:proofErr w:type="spellEnd"/>
       <w:r>
         <w:rPr>
           <w:sz w:val="24"/>
@@ -10150,7 +9752,6 @@
         </w:rPr>
         <w:t xml:space="preserve">1 – </w:t>
       </w:r>
-      <w:proofErr w:type="spellStart"/>
       <w:r>
         <w:rPr>
           <w:sz w:val="24"/>
@@ -10158,7 +9759,6 @@
         </w:rPr>
         <w:t>tcpu</w:t>
       </w:r>
-      <w:proofErr w:type="spellEnd"/>
       <w:r>
         <w:rPr>
           <w:sz w:val="24"/>
@@ -10223,7 +9823,6 @@
         </w:rPr>
         <w:t>2</w:t>
       </w:r>
-      <w:proofErr w:type="spellStart"/>
       <w:r>
         <w:rPr>
           <w:sz w:val="24"/>
@@ -10231,7 +9830,6 @@
         </w:rPr>
         <w:t>ms</w:t>
       </w:r>
-      <w:proofErr w:type="spellEnd"/>
       <w:r>
         <w:rPr>
           <w:sz w:val="24"/>
@@ -10312,7 +9910,6 @@
         </w:rPr>
         <w:t xml:space="preserve">1 – </w:t>
       </w:r>
-      <w:proofErr w:type="spellStart"/>
       <w:r>
         <w:rPr>
           <w:sz w:val="24"/>
@@ -10320,7 +9917,6 @@
         </w:rPr>
         <w:t>tcpu</w:t>
       </w:r>
-      <w:proofErr w:type="spellEnd"/>
       <w:r>
         <w:rPr>
           <w:sz w:val="24"/>
@@ -10329,7 +9925,6 @@
         </w:rPr>
         <w:t xml:space="preserve"> = 23 – 4 – 5 = 14</w:t>
       </w:r>
-      <w:proofErr w:type="spellStart"/>
       <w:r>
         <w:rPr>
           <w:sz w:val="24"/>
@@ -10337,7 +9932,6 @@
         </w:rPr>
         <w:t>ms</w:t>
       </w:r>
-      <w:proofErr w:type="spellEnd"/>
       <w:r>
         <w:rPr>
           <w:sz w:val="24"/>
@@ -10418,7 +10012,6 @@
         </w:rPr>
         <w:t xml:space="preserve">1 – </w:t>
       </w:r>
-      <w:proofErr w:type="spellStart"/>
       <w:r>
         <w:rPr>
           <w:sz w:val="24"/>
@@ -10426,7 +10019,6 @@
         </w:rPr>
         <w:t>tcpu</w:t>
       </w:r>
-      <w:proofErr w:type="spellEnd"/>
       <w:r>
         <w:rPr>
           <w:sz w:val="24"/>
@@ -10435,7 +10027,6 @@
         </w:rPr>
         <w:t xml:space="preserve"> = 26 – 5 – 7 = 14</w:t>
       </w:r>
-      <w:proofErr w:type="spellStart"/>
       <w:r>
         <w:rPr>
           <w:sz w:val="24"/>
@@ -10443,7 +10034,6 @@
         </w:rPr>
         <w:t>ms</w:t>
       </w:r>
-      <w:proofErr w:type="spellEnd"/>
     </w:p>
     <w:p>
       <w:pPr>
@@ -10462,7 +10052,6 @@
         </w:rPr>
         <w:t>ΜΧΑ = (11 + 9 + 2 + 12 + 14 + 14) / 6  = 10,33</w:t>
       </w:r>
-      <w:proofErr w:type="spellStart"/>
       <w:r>
         <w:rPr>
           <w:sz w:val="24"/>
@@ -10470,7 +10059,6 @@
         </w:rPr>
         <w:t>ms</w:t>
       </w:r>
-      <w:proofErr w:type="spellEnd"/>
     </w:p>
     <w:p>
       <w:pPr>
@@ -10543,7 +10131,6 @@
           <w:szCs w:val="24"/>
         </w:rPr>
       </w:pPr>
-      <w:proofErr w:type="spellStart"/>
       <w:r>
         <w:rPr>
           <w:sz w:val="24"/>
@@ -10552,7 +10139,6 @@
         </w:rPr>
         <w:t>ΧΑπ</w:t>
       </w:r>
-      <w:proofErr w:type="spellEnd"/>
       <w:r>
         <w:rPr>
           <w:sz w:val="24"/>
@@ -10570,7 +10156,6 @@
           <w:lang w:val="en-GB"/>
         </w:rPr>
       </w:pPr>
-      <w:proofErr w:type="spellStart"/>
       <w:r>
         <w:rPr>
           <w:sz w:val="24"/>
@@ -10579,7 +10164,6 @@
         </w:rPr>
         <w:t>ΧΑπ</w:t>
       </w:r>
-      <w:proofErr w:type="spellEnd"/>
       <w:r>
         <w:rPr>
           <w:sz w:val="24"/>
@@ -10634,7 +10218,6 @@
         </w:rPr>
         <w:t>1 = 2 – 0 = 2</w:t>
       </w:r>
-      <w:proofErr w:type="spellStart"/>
       <w:r>
         <w:rPr>
           <w:sz w:val="24"/>
@@ -10642,7 +10225,6 @@
         </w:rPr>
         <w:t>ms</w:t>
       </w:r>
-      <w:proofErr w:type="spellEnd"/>
       <w:r>
         <w:rPr>
           <w:sz w:val="24"/>
@@ -10661,7 +10243,6 @@
           <w:lang w:val="en-GB"/>
         </w:rPr>
       </w:pPr>
-      <w:proofErr w:type="spellStart"/>
       <w:r>
         <w:rPr>
           <w:sz w:val="24"/>
@@ -10670,7 +10251,6 @@
         </w:rPr>
         <w:t>ΧΑπ</w:t>
       </w:r>
-      <w:proofErr w:type="spellEnd"/>
       <w:r>
         <w:rPr>
           <w:sz w:val="24"/>
@@ -10725,7 +10305,6 @@
         </w:rPr>
         <w:t>1 = 4 – 2 = 2</w:t>
       </w:r>
-      <w:proofErr w:type="spellStart"/>
       <w:r>
         <w:rPr>
           <w:sz w:val="24"/>
@@ -10733,7 +10312,6 @@
         </w:rPr>
         <w:t>ms</w:t>
       </w:r>
-      <w:proofErr w:type="spellEnd"/>
       <w:r>
         <w:rPr>
           <w:sz w:val="24"/>
@@ -10752,7 +10330,6 @@
           <w:lang w:val="en-GB"/>
         </w:rPr>
       </w:pPr>
-      <w:proofErr w:type="spellStart"/>
       <w:r>
         <w:rPr>
           <w:sz w:val="24"/>
@@ -10761,7 +10338,6 @@
         </w:rPr>
         <w:t>ΧΑπ</w:t>
       </w:r>
-      <w:proofErr w:type="spellEnd"/>
       <w:r>
         <w:rPr>
           <w:sz w:val="24"/>
@@ -10816,7 +10392,6 @@
         </w:rPr>
         <w:t>1 = 7 – 3 = 4</w:t>
       </w:r>
-      <w:proofErr w:type="spellStart"/>
       <w:r>
         <w:rPr>
           <w:sz w:val="24"/>
@@ -10824,7 +10399,6 @@
         </w:rPr>
         <w:t>ms</w:t>
       </w:r>
-      <w:proofErr w:type="spellEnd"/>
       <w:r>
         <w:rPr>
           <w:sz w:val="24"/>
@@ -10843,7 +10417,6 @@
           <w:lang w:val="en-GB"/>
         </w:rPr>
       </w:pPr>
-      <w:proofErr w:type="spellStart"/>
       <w:r>
         <w:rPr>
           <w:sz w:val="24"/>
@@ -10852,7 +10425,6 @@
         </w:rPr>
         <w:t>ΧΑπ</w:t>
       </w:r>
-      <w:proofErr w:type="spellEnd"/>
       <w:r>
         <w:rPr>
           <w:sz w:val="24"/>
@@ -10923,7 +10495,6 @@
         </w:rPr>
         <w:t>5</w:t>
       </w:r>
-      <w:proofErr w:type="spellStart"/>
       <w:r>
         <w:rPr>
           <w:sz w:val="24"/>
@@ -10931,7 +10502,6 @@
         </w:rPr>
         <w:t>ms</w:t>
       </w:r>
-      <w:proofErr w:type="spellEnd"/>
       <w:r>
         <w:rPr>
           <w:sz w:val="24"/>
@@ -10950,7 +10520,6 @@
           <w:lang w:val="en-GB"/>
         </w:rPr>
       </w:pPr>
-      <w:proofErr w:type="spellStart"/>
       <w:r>
         <w:rPr>
           <w:sz w:val="24"/>
@@ -10959,7 +10528,6 @@
         </w:rPr>
         <w:t>ΧΑπ</w:t>
       </w:r>
-      <w:proofErr w:type="spellEnd"/>
       <w:r>
         <w:rPr>
           <w:sz w:val="24"/>
@@ -11014,7 +10582,6 @@
         </w:rPr>
         <w:t>1 = 13 – 5 = 8</w:t>
       </w:r>
-      <w:proofErr w:type="spellStart"/>
       <w:r>
         <w:rPr>
           <w:sz w:val="24"/>
@@ -11022,7 +10589,6 @@
         </w:rPr>
         <w:t>ms</w:t>
       </w:r>
-      <w:proofErr w:type="spellEnd"/>
     </w:p>
     <w:p>
       <w:pPr>
@@ -11033,7 +10599,6 @@
           <w:lang w:val="en-GB"/>
         </w:rPr>
       </w:pPr>
-      <w:proofErr w:type="spellStart"/>
       <w:r>
         <w:rPr>
           <w:sz w:val="24"/>
@@ -11043,7 +10608,6 @@
         <w:lastRenderedPageBreak/>
         <w:t>ΜΧΑπ</w:t>
       </w:r>
-      <w:proofErr w:type="spellEnd"/>
       <w:r>
         <w:rPr>
           <w:sz w:val="24"/>
@@ -11052,7 +10616,6 @@
         </w:rPr>
         <w:t xml:space="preserve"> = (0 + 2 + 2 + 4 + 5 + 8) / 6  = 3,5</w:t>
       </w:r>
-      <w:proofErr w:type="spellStart"/>
       <w:r>
         <w:rPr>
           <w:sz w:val="24"/>
@@ -11060,7 +10623,6 @@
         </w:rPr>
         <w:t>ms</w:t>
       </w:r>
-      <w:proofErr w:type="spellEnd"/>
     </w:p>
     <w:p>
       <w:pPr>
@@ -11174,7 +10736,6 @@
         </w:rPr>
         <w:t>1 = 17 – 0 = 17</w:t>
       </w:r>
-      <w:proofErr w:type="spellStart"/>
       <w:r>
         <w:rPr>
           <w:sz w:val="24"/>
@@ -11182,7 +10743,6 @@
         </w:rPr>
         <w:t>ms</w:t>
       </w:r>
-      <w:proofErr w:type="spellEnd"/>
       <w:r>
         <w:rPr>
           <w:sz w:val="24"/>
@@ -11254,7 +10814,6 @@
         </w:rPr>
         <w:t>1 = 13 – 0 = 13</w:t>
       </w:r>
-      <w:proofErr w:type="spellStart"/>
       <w:r>
         <w:rPr>
           <w:sz w:val="24"/>
@@ -11262,7 +10821,6 @@
         </w:rPr>
         <w:t>ms</w:t>
       </w:r>
-      <w:proofErr w:type="spellEnd"/>
       <w:r>
         <w:rPr>
           <w:sz w:val="24"/>
@@ -11319,7 +10877,6 @@
         </w:rPr>
         <w:t>1 = 5 – 2 = 3</w:t>
       </w:r>
-      <w:proofErr w:type="spellStart"/>
       <w:r>
         <w:rPr>
           <w:sz w:val="24"/>
@@ -11327,7 +10884,6 @@
         </w:rPr>
         <w:t>ms</w:t>
       </w:r>
-      <w:proofErr w:type="spellEnd"/>
       <w:r>
         <w:rPr>
           <w:sz w:val="24"/>
@@ -11384,7 +10940,6 @@
         </w:rPr>
         <w:t>1 = 18 – 3 = 15</w:t>
       </w:r>
-      <w:proofErr w:type="spellStart"/>
       <w:r>
         <w:rPr>
           <w:sz w:val="24"/>
@@ -11392,7 +10947,6 @@
         </w:rPr>
         <w:t>ms</w:t>
       </w:r>
-      <w:proofErr w:type="spellEnd"/>
       <w:r>
         <w:rPr>
           <w:sz w:val="24"/>
@@ -11449,7 +11003,6 @@
         </w:rPr>
         <w:t>1 = 23 – 4 = 19</w:t>
       </w:r>
-      <w:proofErr w:type="spellStart"/>
       <w:r>
         <w:rPr>
           <w:sz w:val="24"/>
@@ -11457,7 +11010,6 @@
         </w:rPr>
         <w:t>ms</w:t>
       </w:r>
-      <w:proofErr w:type="spellEnd"/>
       <w:r>
         <w:rPr>
           <w:sz w:val="24"/>
@@ -11514,7 +11066,6 @@
         </w:rPr>
         <w:t>1 = 26 – 5 = 21</w:t>
       </w:r>
-      <w:proofErr w:type="spellStart"/>
       <w:r>
         <w:rPr>
           <w:sz w:val="24"/>
@@ -11522,7 +11073,6 @@
         </w:rPr>
         <w:t>ms</w:t>
       </w:r>
-      <w:proofErr w:type="spellEnd"/>
     </w:p>
     <w:p>
       <w:pPr>
@@ -11541,7 +11091,6 @@
         </w:rPr>
         <w:t>ΜΧΟ = (17 + 13 + 3 + 15 + 19 + 21) / 6  = 14,66</w:t>
       </w:r>
-      <w:proofErr w:type="spellStart"/>
       <w:r>
         <w:rPr>
           <w:sz w:val="24"/>
@@ -11549,7 +11098,6 @@
         </w:rPr>
         <w:t>ms</w:t>
       </w:r>
-      <w:proofErr w:type="spellEnd"/>
     </w:p>
     <w:p>
       <w:pPr>
@@ -11662,25 +11210,7 @@
           <w:szCs w:val="24"/>
           <w:lang w:val="el-GR"/>
         </w:rPr>
-        <w:t xml:space="preserve">Ο τύπος που θα χρησιμοποιήσουμε </w:t>
-      </w:r>
-      <w:proofErr w:type="spellStart"/>
-      <w:r>
-        <w:rPr>
-          <w:sz w:val="24"/>
-          <w:szCs w:val="24"/>
-          <w:lang w:val="el-GR"/>
-        </w:rPr>
-        <w:t>έιναι</w:t>
-      </w:r>
-      <w:proofErr w:type="spellEnd"/>
-      <w:r>
-        <w:rPr>
-          <w:sz w:val="24"/>
-          <w:szCs w:val="24"/>
-          <w:lang w:val="el-GR"/>
-        </w:rPr>
-        <w:t xml:space="preserve"> {(</w:t>
+        <w:t>Ο τύπος που θα χρησιμοποιήσουμε έιναι {(</w:t>
       </w:r>
       <w:r>
         <w:rPr>
@@ -11690,25 +11220,14 @@
         </w:rPr>
         <w:t>t</w:t>
       </w:r>
-      <w:proofErr w:type="spellStart"/>
-      <w:r>
-        <w:rPr>
-          <w:sz w:val="24"/>
-          <w:szCs w:val="24"/>
-          <w:lang w:val="el-GR"/>
-        </w:rPr>
-        <w:t>αλγ</w:t>
-      </w:r>
-      <w:proofErr w:type="spellEnd"/>
-      <w:r>
-        <w:rPr>
-          <w:sz w:val="24"/>
-          <w:szCs w:val="24"/>
-          <w:lang w:val="el-GR"/>
-        </w:rPr>
-        <w:t xml:space="preserve"> – </w:t>
-      </w:r>
-      <w:proofErr w:type="spellStart"/>
+      <w:r>
+        <w:rPr>
+          <w:sz w:val="24"/>
+          <w:szCs w:val="24"/>
+          <w:lang w:val="el-GR"/>
+        </w:rPr>
+        <w:t xml:space="preserve">αλγ – </w:t>
+      </w:r>
       <w:r>
         <w:rPr>
           <w:sz w:val="24"/>
@@ -11717,7 +11236,6 @@
         </w:rPr>
         <w:t>tfcfs</w:t>
       </w:r>
-      <w:proofErr w:type="spellEnd"/>
       <w:r>
         <w:rPr>
           <w:sz w:val="24"/>
@@ -11726,7 +11244,6 @@
         </w:rPr>
         <w:t>)/</w:t>
       </w:r>
-      <w:proofErr w:type="spellStart"/>
       <w:r>
         <w:rPr>
           <w:sz w:val="24"/>
@@ -11735,7 +11252,6 @@
         </w:rPr>
         <w:t>tfcfs</w:t>
       </w:r>
-      <w:proofErr w:type="spellEnd"/>
       <w:r>
         <w:rPr>
           <w:sz w:val="24"/>
@@ -11769,23 +11285,13 @@
         </w:rPr>
         <w:t>t</w:t>
       </w:r>
-      <w:proofErr w:type="spellStart"/>
-      <w:r>
-        <w:rPr>
-          <w:sz w:val="24"/>
-          <w:szCs w:val="24"/>
-          <w:lang w:val="el-GR"/>
-        </w:rPr>
-        <w:t>αλγ</w:t>
-      </w:r>
-      <w:proofErr w:type="spellEnd"/>
-      <w:r>
-        <w:rPr>
-          <w:sz w:val="24"/>
-          <w:szCs w:val="24"/>
-          <w:lang w:val="el-GR"/>
-        </w:rPr>
-        <w:t xml:space="preserve"> = ο χρόνος διεκπεραίωσης του </w:t>
+      <w:r>
+        <w:rPr>
+          <w:sz w:val="24"/>
+          <w:szCs w:val="24"/>
+          <w:lang w:val="el-GR"/>
+        </w:rPr>
+        <w:t xml:space="preserve">αλγ = ο χρόνος διεκπεραίωσης του </w:t>
       </w:r>
       <w:r>
         <w:rPr>
@@ -11879,7 +11385,6 @@
         </w:rPr>
         <w:t>{(</w:t>
       </w:r>
-      <w:proofErr w:type="spellStart"/>
       <w:r>
         <w:rPr>
           <w:sz w:val="24"/>
@@ -11888,7 +11393,6 @@
         </w:rPr>
         <w:t>tsjf</w:t>
       </w:r>
-      <w:proofErr w:type="spellEnd"/>
       <w:r>
         <w:rPr>
           <w:sz w:val="24"/>
@@ -11897,7 +11401,6 @@
         </w:rPr>
         <w:t xml:space="preserve"> – </w:t>
       </w:r>
-      <w:proofErr w:type="spellStart"/>
       <w:r>
         <w:rPr>
           <w:sz w:val="24"/>
@@ -11906,7 +11409,6 @@
         </w:rPr>
         <w:t>tfcfs</w:t>
       </w:r>
-      <w:proofErr w:type="spellEnd"/>
       <w:r>
         <w:rPr>
           <w:sz w:val="24"/>
@@ -11915,7 +11417,6 @@
         </w:rPr>
         <w:t>)/</w:t>
       </w:r>
-      <w:proofErr w:type="spellStart"/>
       <w:r>
         <w:rPr>
           <w:sz w:val="24"/>
@@ -11924,7 +11425,6 @@
         </w:rPr>
         <w:t>tfcfs</w:t>
       </w:r>
-      <w:proofErr w:type="spellEnd"/>
       <w:r>
         <w:rPr>
           <w:sz w:val="24"/>
@@ -12044,7 +11544,6 @@
         </w:rPr>
         <w:t>{(</w:t>
       </w:r>
-      <w:proofErr w:type="spellStart"/>
       <w:r>
         <w:rPr>
           <w:sz w:val="24"/>
@@ -12053,7 +11552,6 @@
         </w:rPr>
         <w:t>tsrtf</w:t>
       </w:r>
-      <w:proofErr w:type="spellEnd"/>
       <w:r>
         <w:rPr>
           <w:sz w:val="24"/>
@@ -12062,7 +11560,6 @@
         </w:rPr>
         <w:t xml:space="preserve"> – </w:t>
       </w:r>
-      <w:proofErr w:type="spellStart"/>
       <w:r>
         <w:rPr>
           <w:sz w:val="24"/>
@@ -12071,7 +11568,6 @@
         </w:rPr>
         <w:t>tfcfs</w:t>
       </w:r>
-      <w:proofErr w:type="spellEnd"/>
       <w:r>
         <w:rPr>
           <w:sz w:val="24"/>
@@ -12080,7 +11576,6 @@
         </w:rPr>
         <w:t>)/</w:t>
       </w:r>
-      <w:proofErr w:type="spellStart"/>
       <w:r>
         <w:rPr>
           <w:sz w:val="24"/>
@@ -12089,7 +11584,6 @@
         </w:rPr>
         <w:t>tfcfs</w:t>
       </w:r>
-      <w:proofErr w:type="spellEnd"/>
       <w:r>
         <w:rPr>
           <w:sz w:val="24"/>
@@ -12209,7 +11703,6 @@
         </w:rPr>
         <w:t>{(</w:t>
       </w:r>
-      <w:proofErr w:type="spellStart"/>
       <w:r>
         <w:rPr>
           <w:sz w:val="24"/>
@@ -12218,7 +11711,6 @@
         </w:rPr>
         <w:t>trr</w:t>
       </w:r>
-      <w:proofErr w:type="spellEnd"/>
       <w:r>
         <w:rPr>
           <w:sz w:val="24"/>
@@ -12227,7 +11719,6 @@
         </w:rPr>
         <w:t xml:space="preserve"> – </w:t>
       </w:r>
-      <w:proofErr w:type="spellStart"/>
       <w:r>
         <w:rPr>
           <w:sz w:val="24"/>
@@ -12236,7 +11727,6 @@
         </w:rPr>
         <w:t>tfcfs</w:t>
       </w:r>
-      <w:proofErr w:type="spellEnd"/>
       <w:r>
         <w:rPr>
           <w:sz w:val="24"/>
@@ -12245,7 +11735,6 @@
         </w:rPr>
         <w:t>)/</w:t>
       </w:r>
-      <w:proofErr w:type="spellStart"/>
       <w:r>
         <w:rPr>
           <w:sz w:val="24"/>
@@ -12254,7 +11743,6 @@
         </w:rPr>
         <w:t>tfcfs</w:t>
       </w:r>
-      <w:proofErr w:type="spellEnd"/>
       <w:r>
         <w:rPr>
           <w:sz w:val="24"/>
@@ -12418,27 +11906,8 @@
           <w:szCs w:val="24"/>
           <w:lang w:val="el-GR"/>
         </w:rPr>
-        <w:t xml:space="preserve"> υλοποιείται κάθε φορά η διεργασία που έχει τον περισσότερο </w:t>
-      </w:r>
-      <w:proofErr w:type="spellStart"/>
-      <w:r>
-        <w:rPr>
-          <w:sz w:val="24"/>
-          <w:szCs w:val="24"/>
-          <w:lang w:val="el-GR"/>
-        </w:rPr>
-        <w:t>εναπομέινατα</w:t>
-      </w:r>
-      <w:proofErr w:type="spellEnd"/>
-      <w:r>
-        <w:rPr>
-          <w:sz w:val="24"/>
-          <w:szCs w:val="24"/>
-          <w:lang w:val="el-GR"/>
-        </w:rPr>
-        <w:t xml:space="preserve"> χρόνο. Για αυτόν τον λόγο, θα πρέπει μετά από κάθε χρονική μονάδα, δηλαδή μετά από κάθε </w:t>
-      </w:r>
-      <w:proofErr w:type="spellStart"/>
+        <w:t xml:space="preserve"> υλοποιείται κάθε φορά η διεργασία που έχει τον περισσότερο εναπομέινατα χρόνο. Για αυτόν τον λόγο, θα πρέπει μετά από κάθε χρονική μονάδα, δηλαδή μετά από κάθε </w:t>
+      </w:r>
       <w:r>
         <w:rPr>
           <w:sz w:val="24"/>
@@ -12447,32 +11916,13 @@
         </w:rPr>
         <w:t>ms</w:t>
       </w:r>
-      <w:proofErr w:type="spellEnd"/>
-      <w:r>
-        <w:rPr>
-          <w:sz w:val="24"/>
-          <w:szCs w:val="24"/>
-          <w:lang w:val="el-GR"/>
-        </w:rPr>
-        <w:t xml:space="preserve">, να σταματάμε για ν ελέγχουμε ποιο είναι αυτό που </w:t>
-      </w:r>
-      <w:proofErr w:type="spellStart"/>
-      <w:r>
-        <w:rPr>
-          <w:sz w:val="24"/>
-          <w:szCs w:val="24"/>
-          <w:lang w:val="el-GR"/>
-        </w:rPr>
-        <w:t>πληρεί</w:t>
-      </w:r>
-      <w:proofErr w:type="spellEnd"/>
-      <w:r>
-        <w:rPr>
-          <w:sz w:val="24"/>
-          <w:szCs w:val="24"/>
-          <w:lang w:val="el-GR"/>
-        </w:rPr>
-        <w:t xml:space="preserve"> το κριτήριο στην συγκεκριμένη περίπτωση.</w:t>
+      <w:r>
+        <w:rPr>
+          <w:sz w:val="24"/>
+          <w:szCs w:val="24"/>
+          <w:lang w:val="el-GR"/>
+        </w:rPr>
+        <w:t>, να σταματάμε για ν ελέγχουμε ποιο είναι αυτό που πληρεί το κριτήριο στην συγκεκριμένη περίπτωση.</w:t>
       </w:r>
     </w:p>
     <w:p>
@@ -12591,7 +12041,6 @@
         </w:rPr>
         <w:t>Αυτή με τον περισσότερο εναπομείναντα χρόνο είναι η Α. Την αφήνουμε να τρέξει για 1</w:t>
       </w:r>
-      <w:proofErr w:type="spellStart"/>
       <w:r>
         <w:rPr>
           <w:sz w:val="24"/>
@@ -12600,69 +12049,31 @@
         </w:rPr>
         <w:t>ms</w:t>
       </w:r>
-      <w:proofErr w:type="spellEnd"/>
-      <w:r>
-        <w:rPr>
-          <w:sz w:val="24"/>
-          <w:szCs w:val="24"/>
-          <w:lang w:val="el-GR"/>
-        </w:rPr>
-        <w:t xml:space="preserve"> και έπειτα </w:t>
-      </w:r>
-      <w:proofErr w:type="spellStart"/>
-      <w:r>
-        <w:rPr>
-          <w:sz w:val="24"/>
-          <w:szCs w:val="24"/>
-          <w:lang w:val="el-GR"/>
-        </w:rPr>
-        <w:t>ξαναελέγχουμε</w:t>
-      </w:r>
-      <w:proofErr w:type="spellEnd"/>
-      <w:r>
-        <w:rPr>
-          <w:sz w:val="24"/>
-          <w:szCs w:val="24"/>
-          <w:lang w:val="el-GR"/>
-        </w:rPr>
-        <w:t>. Παραμένει αυτή με τον περισσότερο χρόνο οπότε συνεχίζουμε την επεξεργασία της.</w:t>
-      </w:r>
-    </w:p>
-    <w:p>
-      <w:pPr>
-        <w:rPr>
-          <w:sz w:val="24"/>
-          <w:szCs w:val="24"/>
-          <w:lang w:val="el-GR"/>
-        </w:rPr>
-      </w:pPr>
-      <w:r>
-        <w:rPr>
-          <w:sz w:val="24"/>
-          <w:szCs w:val="24"/>
-          <w:lang w:val="el-GR"/>
-        </w:rPr>
-        <w:t xml:space="preserve">Την χρονική στιγμή 2, φτάνει στον επεξεργαστή η διεργασία Γ, η οποία έχει </w:t>
-      </w:r>
-      <w:proofErr w:type="spellStart"/>
-      <w:r>
-        <w:rPr>
-          <w:sz w:val="24"/>
-          <w:szCs w:val="24"/>
-          <w:lang w:val="el-GR"/>
-        </w:rPr>
-        <w:t>εναπομέιναντα</w:t>
-      </w:r>
-      <w:proofErr w:type="spellEnd"/>
-      <w:r>
-        <w:rPr>
-          <w:sz w:val="24"/>
-          <w:szCs w:val="24"/>
-          <w:lang w:val="el-GR"/>
-        </w:rPr>
-        <w:t xml:space="preserve"> χρόνο = 1</w:t>
-      </w:r>
-      <w:proofErr w:type="spellStart"/>
+      <w:r>
+        <w:rPr>
+          <w:sz w:val="24"/>
+          <w:szCs w:val="24"/>
+          <w:lang w:val="el-GR"/>
+        </w:rPr>
+        <w:t xml:space="preserve"> και έπειτα ξαναελέγχουμε. Παραμένει αυτή με τον περισσότερο χρόνο οπότε συνεχίζουμε την επεξεργασία της.</w:t>
+      </w:r>
+    </w:p>
+    <w:p>
+      <w:pPr>
+        <w:rPr>
+          <w:sz w:val="24"/>
+          <w:szCs w:val="24"/>
+          <w:lang w:val="el-GR"/>
+        </w:rPr>
+      </w:pPr>
+      <w:r>
+        <w:rPr>
+          <w:sz w:val="24"/>
+          <w:szCs w:val="24"/>
+          <w:lang w:val="el-GR"/>
+        </w:rPr>
+        <w:t>Την χρονική στιγμή 2, φτάνει στον επεξεργαστή η διεργασία Γ, η οποία έχει εναπομέιναντα χρόνο = 1</w:t>
+      </w:r>
       <w:r>
         <w:rPr>
           <w:sz w:val="24"/>
@@ -12671,7 +12082,6 @@
         </w:rPr>
         <w:t>ms</w:t>
       </w:r>
-      <w:proofErr w:type="spellEnd"/>
       <w:r>
         <w:rPr>
           <w:sz w:val="24"/>
@@ -12788,7 +12198,6 @@
         </w:rPr>
         <w:t>. Αυτή που έχει το μικρότερο θα εισέλθει πρώτη. Δηλαδή στην συγκεκριμένη περίπτωση η διεργασία Β.  Όπως είπαμε και προηγουμένως, θα τρέξει μόνο για 1</w:t>
       </w:r>
-      <w:proofErr w:type="spellStart"/>
       <w:r>
         <w:rPr>
           <w:sz w:val="24"/>
@@ -12797,7 +12206,6 @@
         </w:rPr>
         <w:t>ms</w:t>
       </w:r>
-      <w:proofErr w:type="spellEnd"/>
       <w:r>
         <w:rPr>
           <w:sz w:val="24"/>
@@ -12890,7 +12298,6 @@
         </w:rPr>
         <w:t>Συγκρίνουμε τον χρόνο που απομένει στην κάθε διεργασία που έχουμε. Αυτή με τον μεγαλύτερο είναι η Α, άρα αυτή θα είναι αυτή που θα εκτελεστεί. Εκτελείται για 1</w:t>
       </w:r>
-      <w:proofErr w:type="spellStart"/>
       <w:r>
         <w:rPr>
           <w:sz w:val="24"/>
@@ -12899,7 +12306,6 @@
         </w:rPr>
         <w:t>ms</w:t>
       </w:r>
-      <w:proofErr w:type="spellEnd"/>
       <w:r>
         <w:rPr>
           <w:sz w:val="24"/>
@@ -12993,7 +12399,6 @@
         </w:rPr>
         <w:t>Συγκρίνουμε τον χρόνο που απομένει στην κάθε διεργασία που έχουμε. Αυτή με τον μεγαλύτερο είναι η Ε, άρα αυτή θα είναι αυτή που θα εκτελεστεί. Εκτελείται για 1</w:t>
       </w:r>
-      <w:proofErr w:type="spellStart"/>
       <w:r>
         <w:rPr>
           <w:sz w:val="24"/>
@@ -13002,7 +12407,6 @@
         </w:rPr>
         <w:t>ms</w:t>
       </w:r>
-      <w:proofErr w:type="spellEnd"/>
       <w:r>
         <w:rPr>
           <w:sz w:val="24"/>
@@ -13095,7 +12499,6 @@
         </w:rPr>
         <w:t>Συγκρίνουμε τον χρόνο που απομένει στην κάθε διεργασία που έχουμε. Αυτή με τον μεγαλύτερο είναι η Ζ, άρα αυτή θα είναι αυτή που θα εκτελεστεί. Εκτελείται για 1</w:t>
       </w:r>
-      <w:proofErr w:type="spellStart"/>
       <w:r>
         <w:rPr>
           <w:sz w:val="24"/>
@@ -13104,7 +12507,6 @@
         </w:rPr>
         <w:t>ms</w:t>
       </w:r>
-      <w:proofErr w:type="spellEnd"/>
       <w:r>
         <w:rPr>
           <w:sz w:val="24"/>
@@ -13525,7 +12927,6 @@
         </w:rPr>
         <w:t xml:space="preserve">1 – </w:t>
       </w:r>
-      <w:proofErr w:type="spellStart"/>
       <w:r>
         <w:rPr>
           <w:sz w:val="24"/>
@@ -13533,7 +12934,6 @@
         </w:rPr>
         <w:t>tcpu</w:t>
       </w:r>
-      <w:proofErr w:type="spellEnd"/>
       <w:r>
         <w:rPr>
           <w:sz w:val="24"/>
@@ -13628,7 +13028,6 @@
         </w:rPr>
         <w:t xml:space="preserve">1 – </w:t>
       </w:r>
-      <w:proofErr w:type="spellStart"/>
       <w:r>
         <w:rPr>
           <w:sz w:val="24"/>
@@ -13636,7 +13035,6 @@
         </w:rPr>
         <w:t>tcpu</w:t>
       </w:r>
-      <w:proofErr w:type="spellEnd"/>
       <w:r>
         <w:rPr>
           <w:sz w:val="24"/>
@@ -13645,7 +13043,6 @@
         </w:rPr>
         <w:t xml:space="preserve"> = 21 – 0 – 4 = 17</w:t>
       </w:r>
-      <w:proofErr w:type="spellStart"/>
       <w:r>
         <w:rPr>
           <w:sz w:val="24"/>
@@ -13653,7 +13050,6 @@
         </w:rPr>
         <w:t>ms</w:t>
       </w:r>
-      <w:proofErr w:type="spellEnd"/>
       <w:r>
         <w:rPr>
           <w:sz w:val="24"/>
@@ -13736,7 +13132,6 @@
         </w:rPr>
         <w:t xml:space="preserve">1 – </w:t>
       </w:r>
-      <w:proofErr w:type="spellStart"/>
       <w:r>
         <w:rPr>
           <w:sz w:val="24"/>
@@ -13744,7 +13139,6 @@
         </w:rPr>
         <w:t>tcpu</w:t>
       </w:r>
-      <w:proofErr w:type="spellEnd"/>
       <w:r>
         <w:rPr>
           <w:sz w:val="24"/>
@@ -13753,7 +13147,6 @@
         </w:rPr>
         <w:t xml:space="preserve"> = 23 – 2 –1 = 20</w:t>
       </w:r>
-      <w:proofErr w:type="spellStart"/>
       <w:r>
         <w:rPr>
           <w:sz w:val="24"/>
@@ -13761,7 +13154,6 @@
         </w:rPr>
         <w:t>ms</w:t>
       </w:r>
-      <w:proofErr w:type="spellEnd"/>
       <w:r>
         <w:rPr>
           <w:sz w:val="24"/>
@@ -13844,7 +13236,6 @@
         </w:rPr>
         <w:t xml:space="preserve">1 – </w:t>
       </w:r>
-      <w:proofErr w:type="spellStart"/>
       <w:r>
         <w:rPr>
           <w:sz w:val="24"/>
@@ -13852,7 +13243,6 @@
         </w:rPr>
         <w:t>tcpu</w:t>
       </w:r>
-      <w:proofErr w:type="spellEnd"/>
       <w:r>
         <w:rPr>
           <w:sz w:val="24"/>
@@ -13861,7 +13251,6 @@
         </w:rPr>
         <w:t xml:space="preserve"> = 26 – 3 – 3 = 20</w:t>
       </w:r>
-      <w:proofErr w:type="spellStart"/>
       <w:r>
         <w:rPr>
           <w:sz w:val="24"/>
@@ -13869,7 +13258,6 @@
         </w:rPr>
         <w:t>ms</w:t>
       </w:r>
-      <w:proofErr w:type="spellEnd"/>
       <w:r>
         <w:rPr>
           <w:sz w:val="24"/>
@@ -13952,7 +13340,6 @@
         </w:rPr>
         <w:t xml:space="preserve">1 – </w:t>
       </w:r>
-      <w:proofErr w:type="spellStart"/>
       <w:r>
         <w:rPr>
           <w:sz w:val="24"/>
@@ -13960,7 +13347,6 @@
         </w:rPr>
         <w:t>tcpu</w:t>
       </w:r>
-      <w:proofErr w:type="spellEnd"/>
       <w:r>
         <w:rPr>
           <w:sz w:val="24"/>
@@ -13969,7 +13355,6 @@
         </w:rPr>
         <w:t xml:space="preserve"> = 25 – 4 – 5 = 16</w:t>
       </w:r>
-      <w:proofErr w:type="spellStart"/>
       <w:r>
         <w:rPr>
           <w:sz w:val="24"/>
@@ -13977,7 +13362,6 @@
         </w:rPr>
         <w:t>ms</w:t>
       </w:r>
-      <w:proofErr w:type="spellEnd"/>
       <w:r>
         <w:rPr>
           <w:sz w:val="24"/>
@@ -14060,7 +13444,6 @@
         </w:rPr>
         <w:t xml:space="preserve">1 – </w:t>
       </w:r>
-      <w:proofErr w:type="spellStart"/>
       <w:r>
         <w:rPr>
           <w:sz w:val="24"/>
@@ -14068,7 +13451,6 @@
         </w:rPr>
         <w:t>tcpu</w:t>
       </w:r>
-      <w:proofErr w:type="spellEnd"/>
       <w:r>
         <w:rPr>
           <w:sz w:val="24"/>
@@ -14077,7 +13459,6 @@
         </w:rPr>
         <w:t xml:space="preserve"> = 22 – 5 – 7 = 10</w:t>
       </w:r>
-      <w:proofErr w:type="spellStart"/>
       <w:r>
         <w:rPr>
           <w:sz w:val="24"/>
@@ -14085,7 +13466,6 @@
         </w:rPr>
         <w:t>ms</w:t>
       </w:r>
-      <w:proofErr w:type="spellEnd"/>
       <w:r>
         <w:rPr>
           <w:sz w:val="24"/>
@@ -14238,7 +13618,6 @@
         </w:rPr>
         <w:t>6,83</w:t>
       </w:r>
-      <w:proofErr w:type="spellStart"/>
       <w:r>
         <w:rPr>
           <w:sz w:val="24"/>
@@ -14253,7 +13632,6 @@
         </w:rPr>
         <w:t>s</w:t>
       </w:r>
-      <w:proofErr w:type="spellEnd"/>
     </w:p>
     <w:p>
       <w:pPr>
@@ -14376,7 +13754,6 @@
           <w:szCs w:val="24"/>
         </w:rPr>
       </w:pPr>
-      <w:proofErr w:type="spellStart"/>
       <w:r>
         <w:rPr>
           <w:sz w:val="24"/>
@@ -14385,7 +13762,6 @@
         </w:rPr>
         <w:t>ΧΑπ</w:t>
       </w:r>
-      <w:proofErr w:type="spellEnd"/>
       <w:r>
         <w:rPr>
           <w:sz w:val="24"/>
@@ -14460,7 +13836,6 @@
           <w:szCs w:val="24"/>
         </w:rPr>
       </w:pPr>
-      <w:proofErr w:type="spellStart"/>
       <w:r>
         <w:rPr>
           <w:sz w:val="24"/>
@@ -14469,7 +13844,6 @@
         </w:rPr>
         <w:t>ΧΑπ</w:t>
       </w:r>
-      <w:proofErr w:type="spellEnd"/>
       <w:r>
         <w:rPr>
           <w:sz w:val="24"/>
@@ -14545,7 +13919,6 @@
           <w:szCs w:val="24"/>
         </w:rPr>
       </w:pPr>
-      <w:proofErr w:type="spellStart"/>
       <w:r>
         <w:rPr>
           <w:sz w:val="24"/>
@@ -14554,7 +13927,6 @@
         </w:rPr>
         <w:t>ΧΑπ</w:t>
       </w:r>
-      <w:proofErr w:type="spellEnd"/>
       <w:r>
         <w:rPr>
           <w:sz w:val="24"/>
@@ -14630,7 +14002,6 @@
           <w:szCs w:val="24"/>
         </w:rPr>
       </w:pPr>
-      <w:proofErr w:type="spellStart"/>
       <w:r>
         <w:rPr>
           <w:sz w:val="24"/>
@@ -14639,7 +14010,6 @@
         </w:rPr>
         <w:t>ΧΑπ</w:t>
       </w:r>
-      <w:proofErr w:type="spellEnd"/>
       <w:r>
         <w:rPr>
           <w:sz w:val="24"/>
@@ -14715,7 +14085,6 @@
           <w:szCs w:val="24"/>
         </w:rPr>
       </w:pPr>
-      <w:proofErr w:type="spellStart"/>
       <w:r>
         <w:rPr>
           <w:sz w:val="24"/>
@@ -14724,7 +14093,6 @@
         </w:rPr>
         <w:t>ΧΑπ</w:t>
       </w:r>
-      <w:proofErr w:type="spellEnd"/>
       <w:r>
         <w:rPr>
           <w:sz w:val="24"/>
@@ -14801,7 +14169,6 @@
           <w:szCs w:val="24"/>
         </w:rPr>
       </w:pPr>
-      <w:proofErr w:type="spellStart"/>
       <w:r>
         <w:rPr>
           <w:sz w:val="24"/>
@@ -14810,7 +14177,6 @@
         </w:rPr>
         <w:t>ΧΑπ</w:t>
       </w:r>
-      <w:proofErr w:type="spellEnd"/>
       <w:r>
         <w:rPr>
           <w:sz w:val="24"/>
@@ -14885,7 +14251,6 @@
           <w:szCs w:val="24"/>
         </w:rPr>
       </w:pPr>
-      <w:proofErr w:type="spellStart"/>
       <w:r>
         <w:rPr>
           <w:sz w:val="24"/>
@@ -14894,7 +14259,6 @@
         </w:rPr>
         <w:t>ΜΧΑπ</w:t>
       </w:r>
-      <w:proofErr w:type="spellEnd"/>
       <w:r>
         <w:rPr>
           <w:sz w:val="24"/>
@@ -15640,7 +15004,6 @@
         </w:rPr>
         <w:t>21,16</w:t>
       </w:r>
-      <w:proofErr w:type="spellStart"/>
       <w:r>
         <w:rPr>
           <w:sz w:val="24"/>
@@ -15648,7 +15011,6 @@
         </w:rPr>
         <w:t>ms</w:t>
       </w:r>
-      <w:proofErr w:type="spellEnd"/>
     </w:p>
     <w:p>
       <w:pPr>

</xml_diff>